<commit_message>
Final Version at submission
</commit_message>
<xml_diff>
--- a/MLSentiment/Twitter Sentiment Analyzer.docx
+++ b/MLSentiment/Twitter Sentiment Analyzer.docx
@@ -267,7 +267,7 @@
           <w:r>
             <w:fldChar w:fldCharType="separate"/>
           </w:r>
-          <w:hyperlink w:anchor="_Toc452897120" w:history="1">
+          <w:hyperlink w:anchor="_Toc452924290" w:history="1">
             <w:r>
               <w:rPr>
                 <w:rStyle w:val="Hyperlink"/>
@@ -308,7 +308,7 @@
                 <w:noProof/>
                 <w:webHidden/>
               </w:rPr>
-              <w:instrText xml:space="preserve"> PAGEREF _Toc452897120 \h </w:instrText>
+              <w:instrText xml:space="preserve"> PAGEREF _Toc452924290 \h </w:instrText>
             </w:r>
             <w:r>
               <w:rPr>
@@ -351,7 +351,7 @@
               <w:lang w:val="en-CA" w:eastAsia="en-CA"/>
             </w:rPr>
           </w:pPr>
-          <w:hyperlink w:anchor="_Toc452897121" w:history="1">
+          <w:hyperlink w:anchor="_Toc452924291" w:history="1">
             <w:r>
               <w:rPr>
                 <w:rStyle w:val="Hyperlink"/>
@@ -392,7 +392,7 @@
                 <w:noProof/>
                 <w:webHidden/>
               </w:rPr>
-              <w:instrText xml:space="preserve"> PAGEREF _Toc452897121 \h </w:instrText>
+              <w:instrText xml:space="preserve"> PAGEREF _Toc452924291 \h </w:instrText>
             </w:r>
             <w:r>
               <w:rPr>
@@ -435,7 +435,7 @@
               <w:lang w:val="en-CA" w:eastAsia="en-CA"/>
             </w:rPr>
           </w:pPr>
-          <w:hyperlink w:anchor="_Toc452897122" w:history="1">
+          <w:hyperlink w:anchor="_Toc452924292" w:history="1">
             <w:r>
               <w:rPr>
                 <w:rStyle w:val="Hyperlink"/>
@@ -476,7 +476,7 @@
                 <w:noProof/>
                 <w:webHidden/>
               </w:rPr>
-              <w:instrText xml:space="preserve"> PAGEREF _Toc452897122 \h </w:instrText>
+              <w:instrText xml:space="preserve"> PAGEREF _Toc452924292 \h </w:instrText>
             </w:r>
             <w:r>
               <w:rPr>
@@ -519,7 +519,7 @@
               <w:lang w:val="en-CA" w:eastAsia="en-CA"/>
             </w:rPr>
           </w:pPr>
-          <w:hyperlink w:anchor="_Toc452897123" w:history="1">
+          <w:hyperlink w:anchor="_Toc452924293" w:history="1">
             <w:r>
               <w:rPr>
                 <w:rStyle w:val="Hyperlink"/>
@@ -560,7 +560,7 @@
                 <w:noProof/>
                 <w:webHidden/>
               </w:rPr>
-              <w:instrText xml:space="preserve"> PAGEREF _Toc452897123 \h </w:instrText>
+              <w:instrText xml:space="preserve"> PAGEREF _Toc452924293 \h </w:instrText>
             </w:r>
             <w:r>
               <w:rPr>
@@ -603,7 +603,7 @@
               <w:lang w:val="en-CA" w:eastAsia="en-CA"/>
             </w:rPr>
           </w:pPr>
-          <w:hyperlink w:anchor="_Toc452897124" w:history="1">
+          <w:hyperlink w:anchor="_Toc452924294" w:history="1">
             <w:r>
               <w:rPr>
                 <w:rStyle w:val="Hyperlink"/>
@@ -644,7 +644,7 @@
                 <w:noProof/>
                 <w:webHidden/>
               </w:rPr>
-              <w:instrText xml:space="preserve"> PAGEREF _Toc452897124 \h </w:instrText>
+              <w:instrText xml:space="preserve"> PAGEREF _Toc452924294 \h </w:instrText>
             </w:r>
             <w:r>
               <w:rPr>
@@ -687,7 +687,7 @@
               <w:lang w:val="en-CA" w:eastAsia="en-CA"/>
             </w:rPr>
           </w:pPr>
-          <w:hyperlink w:anchor="_Toc452897125" w:history="1">
+          <w:hyperlink w:anchor="_Toc452924295" w:history="1">
             <w:r>
               <w:rPr>
                 <w:rStyle w:val="Hyperlink"/>
@@ -728,7 +728,7 @@
                 <w:noProof/>
                 <w:webHidden/>
               </w:rPr>
-              <w:instrText xml:space="preserve"> PAGEREF _Toc452897125 \h </w:instrText>
+              <w:instrText xml:space="preserve"> PAGEREF _Toc452924295 \h </w:instrText>
             </w:r>
             <w:r>
               <w:rPr>
@@ -771,7 +771,7 @@
               <w:lang w:val="en-CA" w:eastAsia="en-CA"/>
             </w:rPr>
           </w:pPr>
-          <w:hyperlink w:anchor="_Toc452897126" w:history="1">
+          <w:hyperlink w:anchor="_Toc452924296" w:history="1">
             <w:r>
               <w:rPr>
                 <w:rStyle w:val="Hyperlink"/>
@@ -812,7 +812,7 @@
                 <w:noProof/>
                 <w:webHidden/>
               </w:rPr>
-              <w:instrText xml:space="preserve"> PAGEREF _Toc452897126 \h </w:instrText>
+              <w:instrText xml:space="preserve"> PAGEREF _Toc452924296 \h </w:instrText>
             </w:r>
             <w:r>
               <w:rPr>
@@ -855,7 +855,7 @@
               <w:lang w:val="en-CA" w:eastAsia="en-CA"/>
             </w:rPr>
           </w:pPr>
-          <w:hyperlink w:anchor="_Toc452897127" w:history="1">
+          <w:hyperlink w:anchor="_Toc452924297" w:history="1">
             <w:r>
               <w:rPr>
                 <w:rStyle w:val="Hyperlink"/>
@@ -896,7 +896,7 @@
                 <w:noProof/>
                 <w:webHidden/>
               </w:rPr>
-              <w:instrText xml:space="preserve"> PAGEREF _Toc452897127 \h </w:instrText>
+              <w:instrText xml:space="preserve"> PAGEREF _Toc452924297 \h </w:instrText>
             </w:r>
             <w:r>
               <w:rPr>
@@ -939,7 +939,7 @@
               <w:lang w:val="en-CA" w:eastAsia="en-CA"/>
             </w:rPr>
           </w:pPr>
-          <w:hyperlink w:anchor="_Toc452897128" w:history="1">
+          <w:hyperlink w:anchor="_Toc452924298" w:history="1">
             <w:r>
               <w:rPr>
                 <w:rStyle w:val="Hyperlink"/>
@@ -980,7 +980,7 @@
                 <w:noProof/>
                 <w:webHidden/>
               </w:rPr>
-              <w:instrText xml:space="preserve"> PAGEREF _Toc452897128 \h </w:instrText>
+              <w:instrText xml:space="preserve"> PAGEREF _Toc452924298 \h </w:instrText>
             </w:r>
             <w:r>
               <w:rPr>
@@ -1023,7 +1023,7 @@
               <w:lang w:val="en-CA" w:eastAsia="en-CA"/>
             </w:rPr>
           </w:pPr>
-          <w:hyperlink w:anchor="_Toc452897129" w:history="1">
+          <w:hyperlink w:anchor="_Toc452924299" w:history="1">
             <w:r>
               <w:rPr>
                 <w:rStyle w:val="Hyperlink"/>
@@ -1064,7 +1064,7 @@
                 <w:noProof/>
                 <w:webHidden/>
               </w:rPr>
-              <w:instrText xml:space="preserve"> PAGEREF _Toc452897129 \h </w:instrText>
+              <w:instrText xml:space="preserve"> PAGEREF _Toc452924299 \h </w:instrText>
             </w:r>
             <w:r>
               <w:rPr>
@@ -1107,7 +1107,7 @@
               <w:lang w:val="en-CA" w:eastAsia="en-CA"/>
             </w:rPr>
           </w:pPr>
-          <w:hyperlink w:anchor="_Toc452897130" w:history="1">
+          <w:hyperlink w:anchor="_Toc452924300" w:history="1">
             <w:r>
               <w:rPr>
                 <w:rStyle w:val="Hyperlink"/>
@@ -1148,7 +1148,7 @@
                 <w:noProof/>
                 <w:webHidden/>
               </w:rPr>
-              <w:instrText xml:space="preserve"> PAGEREF _Toc452897130 \h </w:instrText>
+              <w:instrText xml:space="preserve"> PAGEREF _Toc452924300 \h </w:instrText>
             </w:r>
             <w:r>
               <w:rPr>
@@ -1191,7 +1191,7 @@
               <w:lang w:val="en-CA" w:eastAsia="en-CA"/>
             </w:rPr>
           </w:pPr>
-          <w:hyperlink w:anchor="_Toc452897131" w:history="1">
+          <w:hyperlink w:anchor="_Toc452924301" w:history="1">
             <w:r>
               <w:rPr>
                 <w:rStyle w:val="Hyperlink"/>
@@ -1232,7 +1232,7 @@
                 <w:noProof/>
                 <w:webHidden/>
               </w:rPr>
-              <w:instrText xml:space="preserve"> PAGEREF _Toc452897131 \h </w:instrText>
+              <w:instrText xml:space="preserve"> PAGEREF _Toc452924301 \h </w:instrText>
             </w:r>
             <w:r>
               <w:rPr>
@@ -1275,7 +1275,7 @@
               <w:lang w:val="en-CA" w:eastAsia="en-CA"/>
             </w:rPr>
           </w:pPr>
-          <w:hyperlink w:anchor="_Toc452897132" w:history="1">
+          <w:hyperlink w:anchor="_Toc452924302" w:history="1">
             <w:r>
               <w:rPr>
                 <w:rStyle w:val="Hyperlink"/>
@@ -1316,7 +1316,7 @@
                 <w:noProof/>
                 <w:webHidden/>
               </w:rPr>
-              <w:instrText xml:space="preserve"> PAGEREF _Toc452897132 \h </w:instrText>
+              <w:instrText xml:space="preserve"> PAGEREF _Toc452924302 \h </w:instrText>
             </w:r>
             <w:r>
               <w:rPr>
@@ -1359,7 +1359,7 @@
               <w:lang w:val="en-CA" w:eastAsia="en-CA"/>
             </w:rPr>
           </w:pPr>
-          <w:hyperlink w:anchor="_Toc452897133" w:history="1">
+          <w:hyperlink w:anchor="_Toc452924303" w:history="1">
             <w:r>
               <w:rPr>
                 <w:rStyle w:val="Hyperlink"/>
@@ -1400,7 +1400,7 @@
                 <w:noProof/>
                 <w:webHidden/>
               </w:rPr>
-              <w:instrText xml:space="preserve"> PAGEREF _Toc452897133 \h </w:instrText>
+              <w:instrText xml:space="preserve"> PAGEREF _Toc452924303 \h </w:instrText>
             </w:r>
             <w:r>
               <w:rPr>
@@ -1443,7 +1443,7 @@
               <w:lang w:val="en-CA" w:eastAsia="en-CA"/>
             </w:rPr>
           </w:pPr>
-          <w:hyperlink w:anchor="_Toc452897134" w:history="1">
+          <w:hyperlink w:anchor="_Toc452924304" w:history="1">
             <w:r>
               <w:rPr>
                 <w:rStyle w:val="Hyperlink"/>
@@ -1484,7 +1484,7 @@
                 <w:noProof/>
                 <w:webHidden/>
               </w:rPr>
-              <w:instrText xml:space="preserve"> PAGEREF _Toc452897134 \h </w:instrText>
+              <w:instrText xml:space="preserve"> PAGEREF _Toc452924304 \h </w:instrText>
             </w:r>
             <w:r>
               <w:rPr>
@@ -1527,7 +1527,7 @@
               <w:lang w:val="en-CA" w:eastAsia="en-CA"/>
             </w:rPr>
           </w:pPr>
-          <w:hyperlink w:anchor="_Toc452897135" w:history="1">
+          <w:hyperlink w:anchor="_Toc452924305" w:history="1">
             <w:r>
               <w:rPr>
                 <w:rStyle w:val="Hyperlink"/>
@@ -1568,7 +1568,7 @@
                 <w:noProof/>
                 <w:webHidden/>
               </w:rPr>
-              <w:instrText xml:space="preserve"> PAGEREF _Toc452897135 \h </w:instrText>
+              <w:instrText xml:space="preserve"> PAGEREF _Toc452924305 \h </w:instrText>
             </w:r>
             <w:r>
               <w:rPr>
@@ -1611,7 +1611,7 @@
               <w:lang w:val="en-CA" w:eastAsia="en-CA"/>
             </w:rPr>
           </w:pPr>
-          <w:hyperlink w:anchor="_Toc452897136" w:history="1">
+          <w:hyperlink w:anchor="_Toc452924306" w:history="1">
             <w:r>
               <w:rPr>
                 <w:rStyle w:val="Hyperlink"/>
@@ -1652,7 +1652,7 @@
                 <w:noProof/>
                 <w:webHidden/>
               </w:rPr>
-              <w:instrText xml:space="preserve"> PAGEREF _Toc452897136 \h </w:instrText>
+              <w:instrText xml:space="preserve"> PAGEREF _Toc452924306 \h </w:instrText>
             </w:r>
             <w:r>
               <w:rPr>
@@ -1695,7 +1695,7 @@
               <w:lang w:val="en-CA" w:eastAsia="en-CA"/>
             </w:rPr>
           </w:pPr>
-          <w:hyperlink w:anchor="_Toc452897137" w:history="1">
+          <w:hyperlink w:anchor="_Toc452924307" w:history="1">
             <w:r>
               <w:rPr>
                 <w:rStyle w:val="Hyperlink"/>
@@ -1736,7 +1736,7 @@
                 <w:noProof/>
                 <w:webHidden/>
               </w:rPr>
-              <w:instrText xml:space="preserve"> PAGEREF _Toc452897137 \h </w:instrText>
+              <w:instrText xml:space="preserve"> PAGEREF _Toc452924307 \h </w:instrText>
             </w:r>
             <w:r>
               <w:rPr>
@@ -1779,7 +1779,7 @@
               <w:lang w:val="en-CA" w:eastAsia="en-CA"/>
             </w:rPr>
           </w:pPr>
-          <w:hyperlink w:anchor="_Toc452897138" w:history="1">
+          <w:hyperlink w:anchor="_Toc452924308" w:history="1">
             <w:r>
               <w:rPr>
                 <w:rStyle w:val="Hyperlink"/>
@@ -1820,7 +1820,7 @@
                 <w:noProof/>
                 <w:webHidden/>
               </w:rPr>
-              <w:instrText xml:space="preserve"> PAGEREF _Toc452897138 \h </w:instrText>
+              <w:instrText xml:space="preserve"> PAGEREF _Toc452924308 \h </w:instrText>
             </w:r>
             <w:r>
               <w:rPr>
@@ -1863,7 +1863,7 @@
               <w:lang w:val="en-CA" w:eastAsia="en-CA"/>
             </w:rPr>
           </w:pPr>
-          <w:hyperlink w:anchor="_Toc452897139" w:history="1">
+          <w:hyperlink w:anchor="_Toc452924309" w:history="1">
             <w:r>
               <w:rPr>
                 <w:rStyle w:val="Hyperlink"/>
@@ -1904,7 +1904,7 @@
                 <w:noProof/>
                 <w:webHidden/>
               </w:rPr>
-              <w:instrText xml:space="preserve"> PAGEREF _Toc452897139 \h </w:instrText>
+              <w:instrText xml:space="preserve"> PAGEREF _Toc452924309 \h </w:instrText>
             </w:r>
             <w:r>
               <w:rPr>
@@ -1947,7 +1947,7 @@
               <w:lang w:val="en-CA" w:eastAsia="en-CA"/>
             </w:rPr>
           </w:pPr>
-          <w:hyperlink w:anchor="_Toc452897140" w:history="1">
+          <w:hyperlink w:anchor="_Toc452924310" w:history="1">
             <w:r>
               <w:rPr>
                 <w:rStyle w:val="Hyperlink"/>
@@ -1988,7 +1988,7 @@
                 <w:noProof/>
                 <w:webHidden/>
               </w:rPr>
-              <w:instrText xml:space="preserve"> PAGEREF _Toc452897140 \h </w:instrText>
+              <w:instrText xml:space="preserve"> PAGEREF _Toc452924310 \h </w:instrText>
             </w:r>
             <w:r>
               <w:rPr>
@@ -2031,7 +2031,7 @@
               <w:lang w:val="en-CA" w:eastAsia="en-CA"/>
             </w:rPr>
           </w:pPr>
-          <w:hyperlink w:anchor="_Toc452897141" w:history="1">
+          <w:hyperlink w:anchor="_Toc452924311" w:history="1">
             <w:r>
               <w:rPr>
                 <w:rStyle w:val="Hyperlink"/>
@@ -2072,7 +2072,7 @@
                 <w:noProof/>
                 <w:webHidden/>
               </w:rPr>
-              <w:instrText xml:space="preserve"> PAGEREF _Toc452897141 \h </w:instrText>
+              <w:instrText xml:space="preserve"> PAGEREF _Toc452924311 \h </w:instrText>
             </w:r>
             <w:r>
               <w:rPr>
@@ -2115,7 +2115,7 @@
               <w:lang w:val="en-CA" w:eastAsia="en-CA"/>
             </w:rPr>
           </w:pPr>
-          <w:hyperlink w:anchor="_Toc452897142" w:history="1">
+          <w:hyperlink w:anchor="_Toc452924312" w:history="1">
             <w:r>
               <w:rPr>
                 <w:rStyle w:val="Hyperlink"/>
@@ -2156,7 +2156,7 @@
                 <w:noProof/>
                 <w:webHidden/>
               </w:rPr>
-              <w:instrText xml:space="preserve"> PAGEREF _Toc452897142 \h </w:instrText>
+              <w:instrText xml:space="preserve"> PAGEREF _Toc452924312 \h </w:instrText>
             </w:r>
             <w:r>
               <w:rPr>
@@ -2199,7 +2199,7 @@
               <w:lang w:val="en-CA" w:eastAsia="en-CA"/>
             </w:rPr>
           </w:pPr>
-          <w:hyperlink w:anchor="_Toc452897143" w:history="1">
+          <w:hyperlink w:anchor="_Toc452924313" w:history="1">
             <w:r>
               <w:rPr>
                 <w:rStyle w:val="Hyperlink"/>
@@ -2240,7 +2240,7 @@
                 <w:noProof/>
                 <w:webHidden/>
               </w:rPr>
-              <w:instrText xml:space="preserve"> PAGEREF _Toc452897143 \h </w:instrText>
+              <w:instrText xml:space="preserve"> PAGEREF _Toc452924313 \h </w:instrText>
             </w:r>
             <w:r>
               <w:rPr>
@@ -2283,7 +2283,7 @@
               <w:lang w:val="en-CA" w:eastAsia="en-CA"/>
             </w:rPr>
           </w:pPr>
-          <w:hyperlink w:anchor="_Toc452897144" w:history="1">
+          <w:hyperlink w:anchor="_Toc452924314" w:history="1">
             <w:r>
               <w:rPr>
                 <w:rStyle w:val="Hyperlink"/>
@@ -2324,7 +2324,7 @@
                 <w:noProof/>
                 <w:webHidden/>
               </w:rPr>
-              <w:instrText xml:space="preserve"> PAGEREF _Toc452897144 \h </w:instrText>
+              <w:instrText xml:space="preserve"> PAGEREF _Toc452924314 \h </w:instrText>
             </w:r>
             <w:r>
               <w:rPr>
@@ -2367,7 +2367,7 @@
               <w:lang w:val="en-CA" w:eastAsia="en-CA"/>
             </w:rPr>
           </w:pPr>
-          <w:hyperlink w:anchor="_Toc452897145" w:history="1">
+          <w:hyperlink w:anchor="_Toc452924315" w:history="1">
             <w:r>
               <w:rPr>
                 <w:rStyle w:val="Hyperlink"/>
@@ -2408,7 +2408,7 @@
                 <w:noProof/>
                 <w:webHidden/>
               </w:rPr>
-              <w:instrText xml:space="preserve"> PAGEREF _Toc452897145 \h </w:instrText>
+              <w:instrText xml:space="preserve"> PAGEREF _Toc452924315 \h </w:instrText>
             </w:r>
             <w:r>
               <w:rPr>
@@ -2451,7 +2451,7 @@
               <w:lang w:val="en-CA" w:eastAsia="en-CA"/>
             </w:rPr>
           </w:pPr>
-          <w:hyperlink w:anchor="_Toc452897146" w:history="1">
+          <w:hyperlink w:anchor="_Toc452924316" w:history="1">
             <w:r>
               <w:rPr>
                 <w:rStyle w:val="Hyperlink"/>
@@ -2492,7 +2492,7 @@
                 <w:noProof/>
                 <w:webHidden/>
               </w:rPr>
-              <w:instrText xml:space="preserve"> PAGEREF _Toc452897146 \h </w:instrText>
+              <w:instrText xml:space="preserve"> PAGEREF _Toc452924316 \h </w:instrText>
             </w:r>
             <w:r>
               <w:rPr>
@@ -2535,7 +2535,7 @@
               <w:lang w:val="en-CA" w:eastAsia="en-CA"/>
             </w:rPr>
           </w:pPr>
-          <w:hyperlink w:anchor="_Toc452897147" w:history="1">
+          <w:hyperlink w:anchor="_Toc452924317" w:history="1">
             <w:r>
               <w:rPr>
                 <w:rStyle w:val="Hyperlink"/>
@@ -2576,7 +2576,7 @@
                 <w:noProof/>
                 <w:webHidden/>
               </w:rPr>
-              <w:instrText xml:space="preserve"> PAGEREF _Toc452897147 \h </w:instrText>
+              <w:instrText xml:space="preserve"> PAGEREF _Toc452924317 \h </w:instrText>
             </w:r>
             <w:r>
               <w:rPr>
@@ -2619,7 +2619,7 @@
               <w:lang w:val="en-CA" w:eastAsia="en-CA"/>
             </w:rPr>
           </w:pPr>
-          <w:hyperlink w:anchor="_Toc452897148" w:history="1">
+          <w:hyperlink w:anchor="_Toc452924318" w:history="1">
             <w:r>
               <w:rPr>
                 <w:rStyle w:val="Hyperlink"/>
@@ -2660,7 +2660,7 @@
                 <w:noProof/>
                 <w:webHidden/>
               </w:rPr>
-              <w:instrText xml:space="preserve"> PAGEREF _Toc452897148 \h </w:instrText>
+              <w:instrText xml:space="preserve"> PAGEREF _Toc452924318 \h </w:instrText>
             </w:r>
             <w:r>
               <w:rPr>
@@ -2703,7 +2703,7 @@
               <w:lang w:val="en-CA" w:eastAsia="en-CA"/>
             </w:rPr>
           </w:pPr>
-          <w:hyperlink w:anchor="_Toc452897149" w:history="1">
+          <w:hyperlink w:anchor="_Toc452924319" w:history="1">
             <w:r>
               <w:rPr>
                 <w:rStyle w:val="Hyperlink"/>
@@ -2744,7 +2744,7 @@
                 <w:noProof/>
                 <w:webHidden/>
               </w:rPr>
-              <w:instrText xml:space="preserve"> PAGEREF _Toc452897149 \h </w:instrText>
+              <w:instrText xml:space="preserve"> PAGEREF _Toc452924319 \h </w:instrText>
             </w:r>
             <w:r>
               <w:rPr>
@@ -2787,7 +2787,7 @@
               <w:lang w:val="en-CA" w:eastAsia="en-CA"/>
             </w:rPr>
           </w:pPr>
-          <w:hyperlink w:anchor="_Toc452897150" w:history="1">
+          <w:hyperlink w:anchor="_Toc452924320" w:history="1">
             <w:r>
               <w:rPr>
                 <w:rStyle w:val="Hyperlink"/>
@@ -2807,7 +2807,7 @@
                 <w:rStyle w:val="Hyperlink"/>
                 <w:noProof/>
               </w:rPr>
-              <w:t>Sentiment analysis</w:t>
+              <w:t>Sentiment Analysis</w:t>
             </w:r>
             <w:r>
               <w:rPr>
@@ -2828,7 +2828,7 @@
                 <w:noProof/>
                 <w:webHidden/>
               </w:rPr>
-              <w:instrText xml:space="preserve"> PAGEREF _Toc452897150 \h </w:instrText>
+              <w:instrText xml:space="preserve"> PAGEREF _Toc452924320 \h </w:instrText>
             </w:r>
             <w:r>
               <w:rPr>
@@ -2848,14 +2848,7 @@
                 <w:noProof/>
                 <w:webHidden/>
               </w:rPr>
-              <w:t>1</w:t>
-            </w:r>
-            <w:r>
-              <w:rPr>
-                <w:noProof/>
-                <w:webHidden/>
-              </w:rPr>
-              <w:t>2</w:t>
+              <w:t>12</w:t>
             </w:r>
             <w:r>
               <w:rPr>
@@ -2878,7 +2871,7 @@
               <w:lang w:val="en-CA" w:eastAsia="en-CA"/>
             </w:rPr>
           </w:pPr>
-          <w:hyperlink w:anchor="_Toc452897151" w:history="1">
+          <w:hyperlink w:anchor="_Toc452924321" w:history="1">
             <w:r>
               <w:rPr>
                 <w:rStyle w:val="Hyperlink"/>
@@ -2919,7 +2912,7 @@
                 <w:noProof/>
                 <w:webHidden/>
               </w:rPr>
-              <w:instrText xml:space="preserve"> PAGEREF _Toc452897151 \h </w:instrText>
+              <w:instrText xml:space="preserve"> PAGEREF _Toc452924321 \h </w:instrText>
             </w:r>
             <w:r>
               <w:rPr>
@@ -2962,7 +2955,7 @@
               <w:lang w:val="en-CA" w:eastAsia="en-CA"/>
             </w:rPr>
           </w:pPr>
-          <w:hyperlink w:anchor="_Toc452897152" w:history="1">
+          <w:hyperlink w:anchor="_Toc452924322" w:history="1">
             <w:r>
               <w:rPr>
                 <w:rStyle w:val="Hyperlink"/>
@@ -3003,7 +2996,7 @@
                 <w:noProof/>
                 <w:webHidden/>
               </w:rPr>
-              <w:instrText xml:space="preserve"> PAGEREF _Toc452897152 \h </w:instrText>
+              <w:instrText xml:space="preserve"> PAGEREF _Toc452924322 \h </w:instrText>
             </w:r>
             <w:r>
               <w:rPr>
@@ -3046,7 +3039,7 @@
               <w:lang w:val="en-CA" w:eastAsia="en-CA"/>
             </w:rPr>
           </w:pPr>
-          <w:hyperlink w:anchor="_Toc452897153" w:history="1">
+          <w:hyperlink w:anchor="_Toc452924323" w:history="1">
             <w:r>
               <w:rPr>
                 <w:rStyle w:val="Hyperlink"/>
@@ -3087,7 +3080,7 @@
                 <w:noProof/>
                 <w:webHidden/>
               </w:rPr>
-              <w:instrText xml:space="preserve"> PAGEREF _Toc452897153 \h </w:instrText>
+              <w:instrText xml:space="preserve"> PAGEREF _Toc452924323 \h </w:instrText>
             </w:r>
             <w:r>
               <w:rPr>
@@ -3130,7 +3123,7 @@
               <w:lang w:val="en-CA" w:eastAsia="en-CA"/>
             </w:rPr>
           </w:pPr>
-          <w:hyperlink w:anchor="_Toc452897154" w:history="1">
+          <w:hyperlink w:anchor="_Toc452924324" w:history="1">
             <w:r>
               <w:rPr>
                 <w:rStyle w:val="Hyperlink"/>
@@ -3171,7 +3164,7 @@
                 <w:noProof/>
                 <w:webHidden/>
               </w:rPr>
-              <w:instrText xml:space="preserve"> PAGEREF _Toc452897154 \h </w:instrText>
+              <w:instrText xml:space="preserve"> PAGEREF _Toc452924324 \h </w:instrText>
             </w:r>
             <w:r>
               <w:rPr>
@@ -3214,7 +3207,7 @@
               <w:lang w:val="en-CA" w:eastAsia="en-CA"/>
             </w:rPr>
           </w:pPr>
-          <w:hyperlink w:anchor="_Toc452897155" w:history="1">
+          <w:hyperlink w:anchor="_Toc452924325" w:history="1">
             <w:r>
               <w:rPr>
                 <w:rStyle w:val="Hyperlink"/>
@@ -3255,7 +3248,7 @@
                 <w:noProof/>
                 <w:webHidden/>
               </w:rPr>
-              <w:instrText xml:space="preserve"> PAGEREF _Toc452897155 \h </w:instrText>
+              <w:instrText xml:space="preserve"> PAGEREF _Toc452924325 \h </w:instrText>
             </w:r>
             <w:r>
               <w:rPr>
@@ -3298,7 +3291,7 @@
               <w:lang w:val="en-CA" w:eastAsia="en-CA"/>
             </w:rPr>
           </w:pPr>
-          <w:hyperlink w:anchor="_Toc452897156" w:history="1">
+          <w:hyperlink w:anchor="_Toc452924326" w:history="1">
             <w:r>
               <w:rPr>
                 <w:rStyle w:val="Hyperlink"/>
@@ -3339,7 +3332,7 @@
                 <w:noProof/>
                 <w:webHidden/>
               </w:rPr>
-              <w:instrText xml:space="preserve"> PAGEREF _Toc452897156 \h </w:instrText>
+              <w:instrText xml:space="preserve"> PAGEREF _Toc452924326 \h </w:instrText>
             </w:r>
             <w:r>
               <w:rPr>
@@ -3382,7 +3375,7 @@
               <w:lang w:val="en-CA" w:eastAsia="en-CA"/>
             </w:rPr>
           </w:pPr>
-          <w:hyperlink w:anchor="_Toc452897157" w:history="1">
+          <w:hyperlink w:anchor="_Toc452924327" w:history="1">
             <w:r>
               <w:rPr>
                 <w:rStyle w:val="Hyperlink"/>
@@ -3423,7 +3416,7 @@
                 <w:noProof/>
                 <w:webHidden/>
               </w:rPr>
-              <w:instrText xml:space="preserve"> PAGEREF _Toc452897157 \h </w:instrText>
+              <w:instrText xml:space="preserve"> PAGEREF _Toc452924327 \h </w:instrText>
             </w:r>
             <w:r>
               <w:rPr>
@@ -3466,7 +3459,7 @@
               <w:lang w:val="en-CA" w:eastAsia="en-CA"/>
             </w:rPr>
           </w:pPr>
-          <w:hyperlink w:anchor="_Toc452897158" w:history="1">
+          <w:hyperlink w:anchor="_Toc452924328" w:history="1">
             <w:r>
               <w:rPr>
                 <w:rStyle w:val="Hyperlink"/>
@@ -3507,7 +3500,7 @@
                 <w:noProof/>
                 <w:webHidden/>
               </w:rPr>
-              <w:instrText xml:space="preserve"> PAGEREF _Toc452897158 \h </w:instrText>
+              <w:instrText xml:space="preserve"> PAGEREF _Toc452924328 \h </w:instrText>
             </w:r>
             <w:r>
               <w:rPr>
@@ -3550,7 +3543,7 @@
               <w:lang w:val="en-CA" w:eastAsia="en-CA"/>
             </w:rPr>
           </w:pPr>
-          <w:hyperlink w:anchor="_Toc452897159" w:history="1">
+          <w:hyperlink w:anchor="_Toc452924329" w:history="1">
             <w:r>
               <w:rPr>
                 <w:rStyle w:val="Hyperlink"/>
@@ -3591,7 +3584,7 @@
                 <w:noProof/>
                 <w:webHidden/>
               </w:rPr>
-              <w:instrText xml:space="preserve"> PAGEREF _Toc452897159 \h </w:instrText>
+              <w:instrText xml:space="preserve"> PAGEREF _Toc452924329 \h </w:instrText>
             </w:r>
             <w:r>
               <w:rPr>
@@ -3634,7 +3627,7 @@
               <w:lang w:val="en-CA" w:eastAsia="en-CA"/>
             </w:rPr>
           </w:pPr>
-          <w:hyperlink w:anchor="_Toc452897160" w:history="1">
+          <w:hyperlink w:anchor="_Toc452924330" w:history="1">
             <w:r>
               <w:rPr>
                 <w:rStyle w:val="Hyperlink"/>
@@ -3675,7 +3668,7 @@
                 <w:noProof/>
                 <w:webHidden/>
               </w:rPr>
-              <w:instrText xml:space="preserve"> PAGEREF _Toc452897160 \h </w:instrText>
+              <w:instrText xml:space="preserve"> PAGEREF _Toc452924330 \h </w:instrText>
             </w:r>
             <w:r>
               <w:rPr>
@@ -3718,7 +3711,7 @@
               <w:lang w:val="en-CA" w:eastAsia="en-CA"/>
             </w:rPr>
           </w:pPr>
-          <w:hyperlink w:anchor="_Toc452897161" w:history="1">
+          <w:hyperlink w:anchor="_Toc452924331" w:history="1">
             <w:r>
               <w:rPr>
                 <w:rStyle w:val="Hyperlink"/>
@@ -3759,7 +3752,7 @@
                 <w:noProof/>
                 <w:webHidden/>
               </w:rPr>
-              <w:instrText xml:space="preserve"> PAGEREF _Toc452897161 \h </w:instrText>
+              <w:instrText xml:space="preserve"> PAGEREF _Toc452924331 \h </w:instrText>
             </w:r>
             <w:r>
               <w:rPr>
@@ -3807,7 +3800,7 @@
       <w:pPr>
         <w:pStyle w:val="Heading1"/>
       </w:pPr>
-      <w:bookmarkStart w:id="0" w:name="_Toc452897120"/>
+      <w:bookmarkStart w:id="0" w:name="_Toc452924290"/>
       <w:r>
         <w:t>Purpose of the project</w:t>
       </w:r>
@@ -3826,7 +3819,7 @@
       <w:pPr>
         <w:pStyle w:val="Heading1"/>
       </w:pPr>
-      <w:bookmarkStart w:id="1" w:name="_Toc452897121"/>
+      <w:bookmarkStart w:id="1" w:name="_Toc452924291"/>
       <w:r>
         <w:t xml:space="preserve">Design </w:t>
       </w:r>
@@ -3893,7 +3886,7 @@
         <w:pStyle w:val="Heading2"/>
         <w:ind w:left="567"/>
       </w:pPr>
-      <w:bookmarkStart w:id="2" w:name="_Toc452897122"/>
+      <w:bookmarkStart w:id="2" w:name="_Toc452924292"/>
       <w:r>
         <w:t>Program Flow</w:t>
       </w:r>
@@ -3952,7 +3945,19 @@
         <w:t xml:space="preserve"> </w:t>
       </w:r>
       <w:r>
-        <w:t xml:space="preserve">While a complex problem, the solution chosen is straight forward. The program is mostly linear however the actual search and analysis of tweets is done in parallel for all companies via multithreading. This provides a considerable increase in execution speed. See section </w:t>
+        <w:t>While a complex problem, the solution chosen is straight forward. The program is mostly linear</w:t>
+      </w:r>
+      <w:r>
+        <w:t>,</w:t>
+      </w:r>
+      <w:r>
+        <w:t xml:space="preserve"> however the actual search and analysis of tweets is done in parallel via multithreading</w:t>
+      </w:r>
+      <w:r>
+        <w:t>, 1 thread per query</w:t>
+      </w:r>
+      <w:r>
+        <w:t xml:space="preserve">. This provides a considerable increase in execution speed. See section </w:t>
       </w:r>
       <w:r>
         <w:fldChar w:fldCharType="begin"/>
@@ -3970,7 +3975,15 @@
         <w:fldChar w:fldCharType="end"/>
       </w:r>
       <w:r>
-        <w:t xml:space="preserve"> for sample runs in multithreading vs single threading execution.</w:t>
+        <w:t xml:space="preserve"> for sample runs in multithreading </w:t>
+      </w:r>
+      <w:proofErr w:type="spellStart"/>
+      <w:r>
+        <w:t>vs</w:t>
+      </w:r>
+      <w:proofErr w:type="spellEnd"/>
+      <w:r>
+        <w:t xml:space="preserve"> single threading execution.</w:t>
       </w:r>
       <w:r>
         <w:t xml:space="preserve"> </w:t>
@@ -4060,7 +4073,7 @@
         <w:pStyle w:val="Heading2"/>
         <w:ind w:left="567"/>
       </w:pPr>
-      <w:bookmarkStart w:id="3" w:name="_Toc452897123"/>
+      <w:bookmarkStart w:id="3" w:name="_Toc452924293"/>
       <w:r>
         <w:lastRenderedPageBreak/>
         <w:t>Implementation</w:t>
@@ -4133,19 +4146,66 @@
     </w:p>
     <w:p>
       <w:r>
-        <w:t>The first part was to find a way to connect to Twitter from C++. TwitCurl library was found and used to get a connection. While it seemed simple at first, a few problems arose while trying to implement it. First of all, getting all the include files and libraries to link properly was not as trivial as it may have seemed. A few extra steps were required to set up an application on th</w:t>
+        <w:t xml:space="preserve">The first part was to find a way to connect to </w:t>
+      </w:r>
+      <w:proofErr w:type="gramStart"/>
+      <w:r>
+        <w:t>Twitter</w:t>
+      </w:r>
+      <w:proofErr w:type="gramEnd"/>
+      <w:r>
+        <w:t xml:space="preserve"> from C++. </w:t>
+      </w:r>
+      <w:proofErr w:type="spellStart"/>
+      <w:r>
+        <w:t>TwitCurl</w:t>
+      </w:r>
+      <w:proofErr w:type="spellEnd"/>
+      <w:r>
+        <w:t xml:space="preserve"> library was found and used to get a connection. While it seemed simple at first, a few problems arose while trying to implement it. First of all, getting all the include files and libraries to link properly was not as trivial as it may have seemed. A few extra steps were required to set up an application on th</w:t>
       </w:r>
       <w:r>
         <w:t>e T</w:t>
       </w:r>
       <w:r>
-        <w:t xml:space="preserve">witter Dev site and give access to it via OAuth keys. </w:t>
-      </w:r>
-      <w:r>
-        <w:t xml:space="preserve">Due to the implementation of TwitCurl, certain options in the Twitter queries were not available. The code taking care of sending the query was changed in TwitCurl and a newer version of the library was generated. The extra features allow the use of certain flags to limit the tweets returned to English only and to remove entities from the JSON response for less data transferred. </w:t>
-      </w:r>
-    </w:p>
-    <w:p/>
+        <w:t xml:space="preserve">witter </w:t>
+      </w:r>
+      <w:proofErr w:type="spellStart"/>
+      <w:r>
+        <w:t>Dev</w:t>
+      </w:r>
+      <w:proofErr w:type="spellEnd"/>
+      <w:r>
+        <w:t xml:space="preserve"> site and give access to it via </w:t>
+      </w:r>
+      <w:proofErr w:type="spellStart"/>
+      <w:r>
+        <w:t>OAuth</w:t>
+      </w:r>
+      <w:proofErr w:type="spellEnd"/>
+      <w:r>
+        <w:t xml:space="preserve"> keys. </w:t>
+      </w:r>
+      <w:r>
+        <w:t xml:space="preserve">Due to the implementation of </w:t>
+      </w:r>
+      <w:proofErr w:type="spellStart"/>
+      <w:r>
+        <w:t>TwitCurl</w:t>
+      </w:r>
+      <w:proofErr w:type="spellEnd"/>
+      <w:r>
+        <w:t xml:space="preserve">, certain options in the Twitter queries were not available. The code taking care of sending the query was changed in </w:t>
+      </w:r>
+      <w:proofErr w:type="spellStart"/>
+      <w:r>
+        <w:t>TwitCurl</w:t>
+      </w:r>
+      <w:proofErr w:type="spellEnd"/>
+      <w:r>
+        <w:t xml:space="preserve"> and a newer version of the library was generated. The extra features allow the use of certain flags to limit the tweets returned to English only and to remove entities from the JSON response for less data transferred. </w:t>
+      </w:r>
+    </w:p>
     <w:p>
       <w:r>
         <w:t>The 2</w:t>
@@ -4157,7 +4217,15 @@
         <w:t>nd</w:t>
       </w:r>
       <w:r>
-        <w:t xml:space="preserve"> part of the problem was to find a C++ JSON parser. RapidJSON seemed like a reasonable choice and it was quite easy to implement. Reading through the tutorials proved helpful, and shortly after, the program was able to search and parse the text from the Twitter responses. </w:t>
+        <w:t xml:space="preserve"> part of the problem was to find a C++ JSON parser. </w:t>
+      </w:r>
+      <w:proofErr w:type="spellStart"/>
+      <w:r>
+        <w:t>RapidJSON</w:t>
+      </w:r>
+      <w:proofErr w:type="spellEnd"/>
+      <w:r>
+        <w:t xml:space="preserve"> seemed like a reasonable choice and it was quite easy to implement. Reading through the tutorials proved helpful, and shortly after, the program was able to search and parse the text from the Twitter responses. </w:t>
       </w:r>
     </w:p>
     <w:p>
@@ -4203,7 +4271,7 @@
         <w:ind w:left="567"/>
       </w:pPr>
       <w:bookmarkStart w:id="4" w:name="_Ref452896522"/>
-      <w:bookmarkStart w:id="5" w:name="_Toc452897124"/>
+      <w:bookmarkStart w:id="5" w:name="_Toc452924294"/>
       <w:r>
         <w:t>Sentiment Analysis</w:t>
       </w:r>
@@ -4217,12 +4285,32 @@
     </w:p>
     <w:p>
       <w:r>
-        <w:t>After some research, it was decided that the preprocessing of tweets before analysis is a good step to take. Code was written to remove parts of tweets like: urls, stop words, @usernames, #, numbers and other special characters. The tweets were also made lowercase to speed up comparisons of words.</w:t>
-      </w:r>
-    </w:p>
-    <w:p>
-      <w:r>
-        <w:t xml:space="preserve">After each tweet is processed, it is analyzed and a sentiment is assigned to it based on the absolute difference in positive and negative words matched. A count of 0 is neutral. After each tweet is analyzed, a company total is generated by simply </w:t>
+        <w:t xml:space="preserve">After some research, it was decided that the preprocessing of tweets before analysis is a good step to take. Code was written to remove parts of tweets like: </w:t>
+      </w:r>
+      <w:proofErr w:type="spellStart"/>
+      <w:r>
+        <w:t>urls</w:t>
+      </w:r>
+      <w:proofErr w:type="spellEnd"/>
+      <w:r>
+        <w:t xml:space="preserve">, stop words, @usernames, #, numbers and other special characters. The tweets </w:t>
+      </w:r>
+      <w:r>
+        <w:t>are</w:t>
+      </w:r>
+      <w:r>
+        <w:t xml:space="preserve"> made lowercase to speed up comparisons of words.</w:t>
+      </w:r>
+    </w:p>
+    <w:p>
+      <w:r>
+        <w:t>After each tweet is processed, it is analyzed and a sentiment is assigned to it based on the absolute difference in positive and negative words matched. A count of 0 is neutral. After each tweet is analyzed, a company total</w:t>
+      </w:r>
+      <w:r>
+        <w:t xml:space="preserve"> per sentiment</w:t>
+      </w:r>
+      <w:r>
+        <w:t xml:space="preserve"> is generated by simply </w:t>
       </w:r>
       <w:r>
         <w:t>adding up</w:t>
@@ -4254,10 +4342,19 @@
         <w:t xml:space="preserve"> is more than 10% of the total number of tweets analyzed, the system will choose the sentiment as being the higher one. </w:t>
       </w:r>
       <w:r>
-        <w:t>For example, it can be stated that the sentiment for a company with the following results is mostly positive if we do not consider the neutral tweets.</w:t>
-      </w:r>
-      <w:r>
-        <w:t xml:space="preserve"> Out of 100 tweets, the algorithm will check if either positives or negatives are larger by 10% (10 tweets). In this case the difference is larger by 25, so the following company is rated positive.</w:t>
+        <w:t>For example, it can be stated that the sentiment for a company with the following results is mostly positive if we do not consider the neutral tweets. Out of 100 tweets, the algorithm will check if either positives or negatives are larger by 10% (10 tweets)</w:t>
+      </w:r>
+      <w:r>
+        <w:t xml:space="preserve"> than the other</w:t>
+      </w:r>
+      <w:r>
+        <w:t xml:space="preserve">. In this case the difference </w:t>
+      </w:r>
+      <w:r>
+        <w:t xml:space="preserve">between positives and negatives </w:t>
+      </w:r>
+      <w:r>
+        <w:t>is larger by 25, so the following company is rated positive.</w:t>
       </w:r>
     </w:p>
     <w:p>
@@ -4277,31 +4374,28 @@
     </w:p>
     <w:p>
       <w:r>
-        <w:t>If the results would resemble the following set, a neutral rating would be given since there is no clear difference between positives and negatives.</w:t>
-      </w:r>
-    </w:p>
-    <w:p>
-      <w:r>
-        <w:t xml:space="preserve">Positive tweets </w:t>
-      </w:r>
-      <w:r>
-        <w:t>18</w:t>
-      </w:r>
-    </w:p>
-    <w:p>
-      <w:r>
-        <w:t xml:space="preserve">Neutral tweets </w:t>
-      </w:r>
-      <w:r>
-        <w:t>70</w:t>
-      </w:r>
-    </w:p>
-    <w:p>
-      <w:r>
-        <w:t xml:space="preserve">Negative tweets </w:t>
-      </w:r>
-      <w:r>
-        <w:t>12</w:t>
+        <w:t>If the results would resemble the following set, a neutral rating would be given since there is no clear difference</w:t>
+      </w:r>
+      <w:r>
+        <w:t>(less than 10% difference)</w:t>
+      </w:r>
+      <w:r>
+        <w:t xml:space="preserve"> between positives and negatives.</w:t>
+      </w:r>
+    </w:p>
+    <w:p>
+      <w:r>
+        <w:t>Positive tweets 18</w:t>
+      </w:r>
+    </w:p>
+    <w:p>
+      <w:r>
+        <w:t>Neutral tweets 70</w:t>
+      </w:r>
+    </w:p>
+    <w:p>
+      <w:r>
+        <w:t>Negative tweets 12</w:t>
       </w:r>
     </w:p>
     <w:p/>
@@ -4309,11 +4403,14 @@
       <w:pPr>
         <w:pStyle w:val="Heading3"/>
       </w:pPr>
-      <w:bookmarkStart w:id="6" w:name="_Toc452897125"/>
+      <w:bookmarkStart w:id="6" w:name="_Toc452924295"/>
       <w:r>
         <w:t>Examples</w:t>
       </w:r>
       <w:bookmarkEnd w:id="6"/>
+      <w:r>
+        <w:t xml:space="preserve"> of individual tweets analysis</w:t>
+      </w:r>
     </w:p>
     <w:p/>
     <w:p>
@@ -4333,7 +4430,23 @@
           <w:b/>
           <w:i/>
         </w:rPr>
-        <w:t>RT @alexsusma I like my #Samsung phone however I do have 3 problems with it. Check this link: http://www.yyy.zzz/image</w:t>
+        <w:t>RT @</w:t>
+      </w:r>
+      <w:proofErr w:type="spellStart"/>
+      <w:r>
+        <w:rPr>
+          <w:b/>
+          <w:i/>
+        </w:rPr>
+        <w:t>alexsusma</w:t>
+      </w:r>
+      <w:proofErr w:type="spellEnd"/>
+      <w:r>
+        <w:rPr>
+          <w:b/>
+          <w:i/>
+        </w:rPr>
+        <w:t xml:space="preserve"> I like my #Samsung phone however I do have 3 problems with it. Check this link: http://www.yyy.zzz/image</w:t>
       </w:r>
     </w:p>
     <w:p>
@@ -4347,11 +4460,49 @@
           <w:b/>
         </w:rPr>
       </w:pPr>
+      <w:proofErr w:type="spellStart"/>
+      <w:proofErr w:type="gramStart"/>
       <w:r>
         <w:rPr>
           <w:b/>
         </w:rPr>
-        <w:t>i like my samsung phone however i do have problems with it check this link</w:t>
+        <w:t>i</w:t>
+      </w:r>
+      <w:proofErr w:type="spellEnd"/>
+      <w:proofErr w:type="gramEnd"/>
+      <w:r>
+        <w:rPr>
+          <w:b/>
+        </w:rPr>
+        <w:t xml:space="preserve"> like my </w:t>
+      </w:r>
+      <w:proofErr w:type="spellStart"/>
+      <w:r>
+        <w:rPr>
+          <w:b/>
+        </w:rPr>
+        <w:t>samsung</w:t>
+      </w:r>
+      <w:proofErr w:type="spellEnd"/>
+      <w:r>
+        <w:rPr>
+          <w:b/>
+        </w:rPr>
+        <w:t xml:space="preserve"> phone however </w:t>
+      </w:r>
+      <w:proofErr w:type="spellStart"/>
+      <w:r>
+        <w:rPr>
+          <w:b/>
+        </w:rPr>
+        <w:t>i</w:t>
+      </w:r>
+      <w:proofErr w:type="spellEnd"/>
+      <w:r>
+        <w:rPr>
+          <w:b/>
+        </w:rPr>
+        <w:t xml:space="preserve"> do have problems with it check this link</w:t>
       </w:r>
     </w:p>
     <w:p>
@@ -4402,60 +4553,26 @@
           <w:i/>
         </w:rPr>
       </w:pPr>
+      <w:proofErr w:type="gramStart"/>
       <w:r>
         <w:rPr>
           <w:b/>
           <w:i/>
         </w:rPr>
-        <w:t>w</w:t>
-      </w:r>
+        <w:t>wow</w:t>
+      </w:r>
+      <w:proofErr w:type="gramEnd"/>
       <w:r>
         <w:rPr>
           <w:b/>
           <w:i/>
         </w:rPr>
-        <w:t xml:space="preserve">ow this </w:t>
-      </w:r>
-      <w:r>
-        <w:rPr>
-          <w:b/>
-          <w:i/>
-        </w:rPr>
-        <w:t>a</w:t>
-      </w:r>
-      <w:r>
-        <w:rPr>
-          <w:b/>
-          <w:i/>
-        </w:rPr>
-        <w:t>pple phone is amazing</w:t>
-      </w:r>
-      <w:r>
-        <w:rPr>
-          <w:b/>
-          <w:i/>
-        </w:rPr>
-        <w:t xml:space="preserve"> it has the greatest battery life</w:t>
-      </w:r>
-    </w:p>
-    <w:p>
-      <w:r>
-        <w:t>Positive words matched: “</w:t>
-      </w:r>
-      <w:r>
-        <w:t>amazing</w:t>
-      </w:r>
-      <w:r>
-        <w:t>”</w:t>
-      </w:r>
-      <w:r>
-        <w:t xml:space="preserve"> and “greatest”</w:t>
-      </w:r>
-      <w:r>
-        <w:t xml:space="preserve">. Positive count = </w:t>
-      </w:r>
-      <w:r>
-        <w:t>2</w:t>
+        <w:t xml:space="preserve"> this apple phone is amazing it has the greatest battery life</w:t>
+      </w:r>
+    </w:p>
+    <w:p>
+      <w:r>
+        <w:t>Positive words matched: “amazing” and “greatest”. Positive count = 2</w:t>
       </w:r>
     </w:p>
     <w:p>
@@ -4469,19 +4586,7 @@
     </w:p>
     <w:p>
       <w:r>
-        <w:t xml:space="preserve">Total sentiment = </w:t>
-      </w:r>
-      <w:r>
-        <w:t>2</w:t>
-      </w:r>
-      <w:r>
-        <w:t xml:space="preserve"> =&gt; </w:t>
-      </w:r>
-      <w:r>
-        <w:t>Positive</w:t>
-      </w:r>
-      <w:r>
-        <w:t>.</w:t>
+        <w:t>Total sentiment = 2 =&gt; Positive.</w:t>
       </w:r>
     </w:p>
     <w:p/>
@@ -4491,7 +4596,7 @@
         <w:ind w:left="567"/>
       </w:pPr>
       <w:bookmarkStart w:id="7" w:name="_Ref452828732"/>
-      <w:bookmarkStart w:id="8" w:name="_Toc452897126"/>
+      <w:bookmarkStart w:id="8" w:name="_Toc452924296"/>
       <w:r>
         <w:t>Design Choices</w:t>
       </w:r>
@@ -4502,9 +4607,17 @@
       <w:pPr>
         <w:pStyle w:val="Heading3"/>
       </w:pPr>
-      <w:bookmarkStart w:id="9" w:name="_Toc452897127"/>
-      <w:r>
-        <w:t>String::find vs Regex</w:t>
+      <w:bookmarkStart w:id="9" w:name="_Toc452924297"/>
+      <w:r>
+        <w:t xml:space="preserve">String::find </w:t>
+      </w:r>
+      <w:proofErr w:type="spellStart"/>
+      <w:r>
+        <w:t>vs</w:t>
+      </w:r>
+      <w:proofErr w:type="spellEnd"/>
+      <w:r>
+        <w:t xml:space="preserve"> Regex</w:t>
       </w:r>
       <w:bookmarkEnd w:id="9"/>
     </w:p>
@@ -4517,24 +4630,61 @@
       <w:pPr>
         <w:pStyle w:val="Heading3"/>
       </w:pPr>
-      <w:bookmarkStart w:id="10" w:name="_Toc452897128"/>
-      <w:r>
-        <w:t>Vector vs unordered sets vs trie</w:t>
+      <w:bookmarkStart w:id="10" w:name="_Toc452924298"/>
+      <w:r>
+        <w:t xml:space="preserve">Vector </w:t>
+      </w:r>
+      <w:proofErr w:type="spellStart"/>
+      <w:r>
+        <w:t>vs</w:t>
+      </w:r>
+      <w:proofErr w:type="spellEnd"/>
+      <w:r>
+        <w:t xml:space="preserve"> unordered sets </w:t>
+      </w:r>
+      <w:proofErr w:type="spellStart"/>
+      <w:r>
+        <w:t>vs</w:t>
+      </w:r>
+      <w:proofErr w:type="spellEnd"/>
+      <w:r>
+        <w:t xml:space="preserve"> </w:t>
+      </w:r>
+      <w:proofErr w:type="spellStart"/>
+      <w:r>
+        <w:t>trie</w:t>
       </w:r>
       <w:bookmarkEnd w:id="10"/>
-    </w:p>
-    <w:p>
-      <w:r>
-        <w:t>All the dictionary words are stored in vectors of strings. Since dictionaries are static and do not change, a vector made sense. Searching is done using Binary Search for a log(n) performance. Given the relatively small number of words, this was considered acceptable versus the more complex or space inefficient alternatives.</w:t>
+      <w:proofErr w:type="spellEnd"/>
+    </w:p>
+    <w:p>
+      <w:r>
+        <w:t xml:space="preserve">All the dictionary words are stored in vectors of strings. Since dictionaries are static and do not change, a vector made sense. Searching is done using Binary Search for a </w:t>
+      </w:r>
+      <w:proofErr w:type="gramStart"/>
+      <w:r>
+        <w:t>log(</w:t>
+      </w:r>
+      <w:proofErr w:type="gramEnd"/>
+      <w:r>
+        <w:t>n) performance. Given the relatively small number of words, this was considered acceptable versus the more complex or space inefficient alternatives.</w:t>
       </w:r>
     </w:p>
     <w:p>
       <w:pPr>
         <w:pStyle w:val="Heading3"/>
       </w:pPr>
-      <w:bookmarkStart w:id="11" w:name="_Toc452897129"/>
-      <w:r>
-        <w:t>Static vs Dynamic Dictionaries (learning)</w:t>
+      <w:bookmarkStart w:id="11" w:name="_Toc452924299"/>
+      <w:r>
+        <w:t xml:space="preserve">Static </w:t>
+      </w:r>
+      <w:proofErr w:type="spellStart"/>
+      <w:r>
+        <w:t>vs</w:t>
+      </w:r>
+      <w:proofErr w:type="spellEnd"/>
+      <w:r>
+        <w:t xml:space="preserve"> Dynamic Dictionaries (learning)</w:t>
       </w:r>
       <w:bookmarkEnd w:id="11"/>
     </w:p>
@@ -4553,9 +4703,17 @@
       <w:pPr>
         <w:pStyle w:val="Heading3"/>
       </w:pPr>
-      <w:bookmarkStart w:id="12" w:name="_Toc452897130"/>
-      <w:r>
-        <w:t>Multithreading vs Single Threading</w:t>
+      <w:bookmarkStart w:id="12" w:name="_Toc452924300"/>
+      <w:r>
+        <w:t xml:space="preserve">Multithreading </w:t>
+      </w:r>
+      <w:proofErr w:type="spellStart"/>
+      <w:r>
+        <w:t>vs</w:t>
+      </w:r>
+      <w:proofErr w:type="spellEnd"/>
+      <w:r>
+        <w:t xml:space="preserve"> Single Threading</w:t>
       </w:r>
       <w:bookmarkEnd w:id="12"/>
     </w:p>
@@ -4571,7 +4729,7 @@
       <w:pPr>
         <w:pStyle w:val="Heading3"/>
       </w:pPr>
-      <w:bookmarkStart w:id="13" w:name="_Toc452897131"/>
+      <w:bookmarkStart w:id="13" w:name="_Toc452924301"/>
       <w:r>
         <w:t>Scheduled to run or run continuously</w:t>
       </w:r>
@@ -4595,7 +4753,7 @@
       <w:pPr>
         <w:pStyle w:val="Heading3"/>
       </w:pPr>
-      <w:bookmarkStart w:id="14" w:name="_Toc452897132"/>
+      <w:bookmarkStart w:id="14" w:name="_Toc452924302"/>
       <w:r>
         <w:t>32bit</w:t>
       </w:r>
@@ -4610,12 +4768,9 @@
       <w:pPr>
         <w:pStyle w:val="Heading3"/>
       </w:pPr>
-      <w:bookmarkStart w:id="15" w:name="_Toc452897133"/>
-      <w:r>
-        <w:t>S</w:t>
-      </w:r>
-      <w:r>
-        <w:t>earching for stop words</w:t>
+      <w:bookmarkStart w:id="15" w:name="_Toc452924303"/>
+      <w:r>
+        <w:t>Searching for stop words</w:t>
       </w:r>
       <w:bookmarkEnd w:id="15"/>
     </w:p>
@@ -4635,7 +4790,7 @@
         <w:t xml:space="preserve"> </w:t>
       </w:r>
       <w:bookmarkStart w:id="16" w:name="_Ref452828692"/>
-      <w:bookmarkStart w:id="17" w:name="_Toc452897134"/>
+      <w:bookmarkStart w:id="17" w:name="_Toc452924304"/>
       <w:r>
         <w:t>Open source usage</w:t>
       </w:r>
@@ -4651,18 +4806,55 @@
       <w:pPr>
         <w:pStyle w:val="Heading3"/>
       </w:pPr>
-      <w:bookmarkStart w:id="18" w:name="_Toc452897135"/>
-      <w:r>
-        <w:t>TwitCurl library</w:t>
+      <w:bookmarkStart w:id="18" w:name="_Toc452924305"/>
+      <w:proofErr w:type="spellStart"/>
+      <w:r>
+        <w:t>TwitCurl</w:t>
+      </w:r>
+      <w:proofErr w:type="spellEnd"/>
+      <w:r>
+        <w:t xml:space="preserve"> library</w:t>
       </w:r>
       <w:bookmarkEnd w:id="18"/>
     </w:p>
     <w:p>
       <w:r>
-        <w:t>As per the description from the website, TwitCurl is a C++ library for Twitter API. The library uses cURL to handle http requests. The library supports the latest Twitter API v1.1, SSL and JSON.</w:t>
-      </w:r>
-      <w:r>
-        <w:t xml:space="preserve"> This library was used to connect to Twitter via OAuth and to search for Tweets.</w:t>
+        <w:t xml:space="preserve">As per the description from the website, </w:t>
+      </w:r>
+      <w:proofErr w:type="spellStart"/>
+      <w:r>
+        <w:t>TwitCurl</w:t>
+      </w:r>
+      <w:proofErr w:type="spellEnd"/>
+      <w:r>
+        <w:t xml:space="preserve"> is a C++ library for Twitter API. The library uses </w:t>
+      </w:r>
+      <w:proofErr w:type="spellStart"/>
+      <w:r>
+        <w:t>cURL</w:t>
+      </w:r>
+      <w:proofErr w:type="spellEnd"/>
+      <w:r>
+        <w:t xml:space="preserve"> to handle http requests. The library supports the latest Twitter API v1.1, SSL and JSON.</w:t>
+      </w:r>
+      <w:r>
+        <w:t xml:space="preserve"> This library was used to connect to </w:t>
+      </w:r>
+      <w:proofErr w:type="gramStart"/>
+      <w:r>
+        <w:t>Twitter</w:t>
+      </w:r>
+      <w:proofErr w:type="gramEnd"/>
+      <w:r>
+        <w:t xml:space="preserve"> via </w:t>
+      </w:r>
+      <w:proofErr w:type="spellStart"/>
+      <w:r>
+        <w:t>OAuth</w:t>
+      </w:r>
+      <w:proofErr w:type="spellEnd"/>
+      <w:r>
+        <w:t xml:space="preserve"> and to search for Tweets.</w:t>
       </w:r>
     </w:p>
     <w:p>
@@ -4682,15 +4874,22 @@
       <w:pPr>
         <w:pStyle w:val="Heading3"/>
       </w:pPr>
-      <w:bookmarkStart w:id="19" w:name="_Toc452897136"/>
+      <w:bookmarkStart w:id="19" w:name="_Toc452924306"/>
+      <w:proofErr w:type="spellStart"/>
       <w:r>
         <w:t>RapidJSON</w:t>
       </w:r>
       <w:bookmarkEnd w:id="19"/>
-    </w:p>
-    <w:p>
-      <w:r>
-        <w:t>RapidJSON is a fast C++ JSON parser. Easy to use, this parser helped in the parsing of Twitter JSON responses.</w:t>
+      <w:proofErr w:type="spellEnd"/>
+    </w:p>
+    <w:p>
+      <w:proofErr w:type="spellStart"/>
+      <w:r>
+        <w:t>RapidJSON</w:t>
+      </w:r>
+      <w:proofErr w:type="spellEnd"/>
+      <w:r>
+        <w:t xml:space="preserve"> is a fast C++ JSON parser. Easy to use, this parser helped in the parsing of Twitter JSON responses.</w:t>
       </w:r>
     </w:p>
     <w:p>
@@ -4710,7 +4909,7 @@
       <w:pPr>
         <w:pStyle w:val="Heading3"/>
       </w:pPr>
-      <w:bookmarkStart w:id="20" w:name="_Toc452897137"/>
+      <w:bookmarkStart w:id="20" w:name="_Toc452924307"/>
       <w:r>
         <w:t>Negative</w:t>
       </w:r>
@@ -4755,7 +4954,7 @@
       <w:pPr>
         <w:pStyle w:val="Heading1"/>
       </w:pPr>
-      <w:bookmarkStart w:id="21" w:name="_Toc452897138"/>
+      <w:bookmarkStart w:id="21" w:name="_Toc452924308"/>
       <w:r>
         <w:t>How to run</w:t>
       </w:r>
@@ -4777,7 +4976,7 @@
         <w:pStyle w:val="Heading2"/>
         <w:ind w:left="567"/>
       </w:pPr>
-      <w:bookmarkStart w:id="22" w:name="_Toc452897139"/>
+      <w:bookmarkStart w:id="22" w:name="_Toc452924309"/>
       <w:r>
         <w:t>Presence of input files.</w:t>
       </w:r>
@@ -4811,7 +5010,7 @@
         <w:pStyle w:val="Heading2"/>
         <w:ind w:left="567"/>
       </w:pPr>
-      <w:bookmarkStart w:id="23" w:name="_Toc452897140"/>
+      <w:bookmarkStart w:id="23" w:name="_Toc452924310"/>
       <w:r>
         <w:t>#define EXECUTION_PERIOD 10000</w:t>
       </w:r>
@@ -4827,7 +5026,7 @@
         <w:pStyle w:val="Heading2"/>
         <w:ind w:left="567"/>
       </w:pPr>
-      <w:bookmarkStart w:id="24" w:name="_Toc452897141"/>
+      <w:bookmarkStart w:id="24" w:name="_Toc452924311"/>
       <w:r>
         <w:lastRenderedPageBreak/>
         <w:t>#define MULTITHREADING</w:t>
@@ -4847,7 +5046,7 @@
         <w:pStyle w:val="Heading2"/>
         <w:ind w:left="567"/>
       </w:pPr>
-      <w:bookmarkStart w:id="25" w:name="_Toc452897142"/>
+      <w:bookmarkStart w:id="25" w:name="_Toc452924312"/>
       <w:r>
         <w:t>#define OUTPUT_TWEETS</w:t>
       </w:r>
@@ -4858,20 +5057,13 @@
         <w:t>If this is defined, a text file named Tweets.txt will be generated. The file contains the raw tweets for each company and the sentiment associated to each one.</w:t>
       </w:r>
     </w:p>
-    <w:p/>
-    <w:p>
-      <w:r>
-        <w:t xml:space="preserve"> </w:t>
-      </w:r>
-    </w:p>
     <w:p>
       <w:pPr>
         <w:pStyle w:val="Heading1"/>
       </w:pPr>
       <w:bookmarkStart w:id="26" w:name="_Ref452828928"/>
-      <w:bookmarkStart w:id="27" w:name="_Toc452897143"/>
-      <w:r>
-        <w:lastRenderedPageBreak/>
+      <w:bookmarkStart w:id="27" w:name="_Toc452924313"/>
+      <w:r>
         <w:t>Sample run</w:t>
       </w:r>
       <w:bookmarkEnd w:id="26"/>
@@ -4882,11 +5074,13 @@
         <w:pStyle w:val="Heading2"/>
         <w:ind w:left="567"/>
       </w:pPr>
-      <w:bookmarkStart w:id="28" w:name="_Toc452897144"/>
+      <w:bookmarkStart w:id="28" w:name="_Toc452924314"/>
       <w:r>
         <w:t>Sample run multithreading</w:t>
       </w:r>
+      <w:bookmarkStart w:id="29" w:name="_GoBack"/>
       <w:bookmarkEnd w:id="28"/>
+      <w:bookmarkEnd w:id="29"/>
     </w:p>
     <w:p>
       <w:r>
@@ -4897,16 +5091,91 @@
         <mc:AlternateContent>
           <mc:Choice Requires="wps">
             <w:drawing>
-              <wp:anchor distT="0" distB="0" distL="114300" distR="114300" simplePos="0" relativeHeight="251664384" behindDoc="0" locked="0" layoutInCell="1" allowOverlap="1">
+              <wp:anchor distT="0" distB="0" distL="114300" distR="114300" simplePos="0" relativeHeight="251661312" behindDoc="0" locked="0" layoutInCell="1" allowOverlap="1" wp14:anchorId="15239FAA" wp14:editId="12B0F508">
                 <wp:simplePos x="0" y="0"/>
                 <wp:positionH relativeFrom="column">
-                  <wp:posOffset>3398520</wp:posOffset>
+                  <wp:posOffset>2461260</wp:posOffset>
                 </wp:positionH>
                 <wp:positionV relativeFrom="paragraph">
-                  <wp:posOffset>4985385</wp:posOffset>
+                  <wp:posOffset>1891030</wp:posOffset>
                 </wp:positionV>
-                <wp:extent cx="647700" cy="281940"/>
-                <wp:effectExtent l="0" t="0" r="19050" b="22860"/>
+                <wp:extent cx="457200" cy="175260"/>
+                <wp:effectExtent l="0" t="0" r="19050" b="15240"/>
+                <wp:wrapNone/>
+                <wp:docPr id="6" name="Oval 6"/>
+                <wp:cNvGraphicFramePr/>
+                <a:graphic xmlns:a="http://schemas.openxmlformats.org/drawingml/2006/main">
+                  <a:graphicData uri="http://schemas.microsoft.com/office/word/2010/wordprocessingShape">
+                    <wps:wsp>
+                      <wps:cNvSpPr/>
+                      <wps:spPr>
+                        <a:xfrm>
+                          <a:off x="0" y="0"/>
+                          <a:ext cx="457200" cy="175260"/>
+                        </a:xfrm>
+                        <a:prstGeom prst="ellipse">
+                          <a:avLst/>
+                        </a:prstGeom>
+                        <a:noFill/>
+                      </wps:spPr>
+                      <wps:style>
+                        <a:lnRef idx="2">
+                          <a:schemeClr val="accent1">
+                            <a:shade val="50000"/>
+                          </a:schemeClr>
+                        </a:lnRef>
+                        <a:fillRef idx="1">
+                          <a:schemeClr val="accent1"/>
+                        </a:fillRef>
+                        <a:effectRef idx="0">
+                          <a:schemeClr val="accent1"/>
+                        </a:effectRef>
+                        <a:fontRef idx="minor">
+                          <a:schemeClr val="lt1"/>
+                        </a:fontRef>
+                      </wps:style>
+                      <wps:bodyPr rot="0" spcFirstLastPara="0" vertOverflow="overflow" horzOverflow="overflow" vert="horz" wrap="square" lIns="91440" tIns="45720" rIns="91440" bIns="45720" numCol="1" spcCol="0" rtlCol="0" fromWordArt="0" anchor="ctr" anchorCtr="0" forceAA="0" compatLnSpc="1">
+                        <a:prstTxWarp prst="textNoShape">
+                          <a:avLst/>
+                        </a:prstTxWarp>
+                        <a:noAutofit/>
+                      </wps:bodyPr>
+                    </wps:wsp>
+                  </a:graphicData>
+                </a:graphic>
+                <wp14:sizeRelV relativeFrom="margin">
+                  <wp14:pctHeight>0</wp14:pctHeight>
+                </wp14:sizeRelV>
+              </wp:anchor>
+            </w:drawing>
+          </mc:Choice>
+          <mc:Fallback>
+            <w:pict>
+              <v:oval w14:anchorId="3A580D03" id="Oval 6" o:spid="_x0000_s1026" style="position:absolute;margin-left:193.8pt;margin-top:148.9pt;width:36pt;height:13.8pt;z-index:251661312;visibility:visible;mso-wrap-style:square;mso-height-percent:0;mso-wrap-distance-left:9pt;mso-wrap-distance-top:0;mso-wrap-distance-right:9pt;mso-wrap-distance-bottom:0;mso-position-horizontal:absolute;mso-position-horizontal-relative:text;mso-position-vertical:absolute;mso-position-vertical-relative:text;mso-height-percent:0;mso-height-relative:margin;v-text-anchor:middle" o:gfxdata="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" filled="f" strokecolor="#773f04 [1604]" strokeweight="1pt">
+                <v:stroke joinstyle="miter"/>
+              </v:oval>
+            </w:pict>
+          </mc:Fallback>
+        </mc:AlternateContent>
+      </w:r>
+      <w:r>
+        <w:rPr>
+          <w:noProof/>
+          <w:lang w:val="en-CA" w:eastAsia="en-CA"/>
+        </w:rPr>
+        <mc:AlternateContent>
+          <mc:Choice Requires="wps">
+            <w:drawing>
+              <wp:anchor distT="0" distB="0" distL="114300" distR="114300" simplePos="0" relativeHeight="251664384" behindDoc="0" locked="0" layoutInCell="1" allowOverlap="1" wp14:anchorId="640D720E" wp14:editId="72DD7340">
+                <wp:simplePos x="0" y="0"/>
+                <wp:positionH relativeFrom="column">
+                  <wp:posOffset>2377440</wp:posOffset>
+                </wp:positionH>
+                <wp:positionV relativeFrom="paragraph">
+                  <wp:posOffset>3628390</wp:posOffset>
+                </wp:positionV>
+                <wp:extent cx="647700" cy="228600"/>
+                <wp:effectExtent l="0" t="0" r="19050" b="19050"/>
                 <wp:wrapNone/>
                 <wp:docPr id="9" name="Oval 9"/>
                 <wp:cNvGraphicFramePr/>
@@ -4917,7 +5186,7 @@
                       <wps:spPr>
                         <a:xfrm>
                           <a:off x="0" y="0"/>
-                          <a:ext cx="647700" cy="281940"/>
+                          <a:ext cx="647700" cy="228600"/>
                         </a:xfrm>
                         <a:prstGeom prst="ellipse">
                           <a:avLst/>
@@ -4953,12 +5222,15 @@
                     </wps:wsp>
                   </a:graphicData>
                 </a:graphic>
+                <wp14:sizeRelV relativeFrom="margin">
+                  <wp14:pctHeight>0</wp14:pctHeight>
+                </wp14:sizeRelV>
               </wp:anchor>
             </w:drawing>
           </mc:Choice>
           <mc:Fallback>
             <w:pict>
-              <v:oval w14:anchorId="5E71B079" id="Oval 9" o:spid="_x0000_s1026" style="position:absolute;margin-left:267.6pt;margin-top:392.55pt;width:51pt;height:22.2pt;z-index:251664384;visibility:visible;mso-wrap-style:square;mso-wrap-distance-left:9pt;mso-wrap-distance-top:0;mso-wrap-distance-right:9pt;mso-wrap-distance-bottom:0;mso-position-horizontal:absolute;mso-position-horizontal-relative:text;mso-position-vertical:absolute;mso-position-vertical-relative:text;v-text-anchor:middle" o:gfxdata="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" fillcolor="#f07f09 [3204]" strokecolor="#773f04 [1604]" strokeweight="1pt">
+              <v:oval w14:anchorId="6C934E5C" id="Oval 9" o:spid="_x0000_s1026" style="position:absolute;margin-left:187.2pt;margin-top:285.7pt;width:51pt;height:18pt;z-index:251664384;visibility:visible;mso-wrap-style:square;mso-height-percent:0;mso-wrap-distance-left:9pt;mso-wrap-distance-top:0;mso-wrap-distance-right:9pt;mso-wrap-distance-bottom:0;mso-position-horizontal:absolute;mso-position-horizontal-relative:text;mso-position-vertical:absolute;mso-position-vertical-relative:text;mso-height-percent:0;mso-height-relative:margin;v-text-anchor:middle" o:gfxdata="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" fillcolor="#f07f09 [3204]" strokecolor="#773f04 [1604]" strokeweight="1pt">
                 <v:fill opacity="0"/>
                 <v:stroke joinstyle="miter"/>
               </v:oval>
@@ -4974,13 +5246,157 @@
         <mc:AlternateContent>
           <mc:Choice Requires="wps">
             <w:drawing>
-              <wp:anchor distT="0" distB="0" distL="114300" distR="114300" simplePos="0" relativeHeight="251663360" behindDoc="0" locked="0" layoutInCell="1" allowOverlap="1">
+              <wp:anchor distT="0" distB="0" distL="114300" distR="114300" simplePos="0" relativeHeight="251662336" behindDoc="0" locked="0" layoutInCell="1" allowOverlap="1" wp14:anchorId="349B5B3B" wp14:editId="4707BF60">
                 <wp:simplePos x="0" y="0"/>
                 <wp:positionH relativeFrom="column">
-                  <wp:posOffset>3299460</wp:posOffset>
+                  <wp:posOffset>838200</wp:posOffset>
                 </wp:positionH>
                 <wp:positionV relativeFrom="paragraph">
-                  <wp:posOffset>2607945</wp:posOffset>
+                  <wp:posOffset>4802505</wp:posOffset>
+                </wp:positionV>
+                <wp:extent cx="777240" cy="251460"/>
+                <wp:effectExtent l="0" t="0" r="22860" b="15240"/>
+                <wp:wrapNone/>
+                <wp:docPr id="7" name="Oval 7"/>
+                <wp:cNvGraphicFramePr/>
+                <a:graphic xmlns:a="http://schemas.openxmlformats.org/drawingml/2006/main">
+                  <a:graphicData uri="http://schemas.microsoft.com/office/word/2010/wordprocessingShape">
+                    <wps:wsp>
+                      <wps:cNvSpPr/>
+                      <wps:spPr>
+                        <a:xfrm>
+                          <a:off x="0" y="0"/>
+                          <a:ext cx="777240" cy="251460"/>
+                        </a:xfrm>
+                        <a:prstGeom prst="ellipse">
+                          <a:avLst/>
+                        </a:prstGeom>
+                        <a:noFill/>
+                      </wps:spPr>
+                      <wps:style>
+                        <a:lnRef idx="2">
+                          <a:schemeClr val="accent1">
+                            <a:shade val="50000"/>
+                          </a:schemeClr>
+                        </a:lnRef>
+                        <a:fillRef idx="1">
+                          <a:schemeClr val="accent1"/>
+                        </a:fillRef>
+                        <a:effectRef idx="0">
+                          <a:schemeClr val="accent1"/>
+                        </a:effectRef>
+                        <a:fontRef idx="minor">
+                          <a:schemeClr val="lt1"/>
+                        </a:fontRef>
+                      </wps:style>
+                      <wps:bodyPr rot="0" spcFirstLastPara="0" vertOverflow="overflow" horzOverflow="overflow" vert="horz" wrap="square" lIns="91440" tIns="45720" rIns="91440" bIns="45720" numCol="1" spcCol="0" rtlCol="0" fromWordArt="0" anchor="ctr" anchorCtr="0" forceAA="0" compatLnSpc="1">
+                        <a:prstTxWarp prst="textNoShape">
+                          <a:avLst/>
+                        </a:prstTxWarp>
+                        <a:noAutofit/>
+                      </wps:bodyPr>
+                    </wps:wsp>
+                  </a:graphicData>
+                </a:graphic>
+              </wp:anchor>
+            </w:drawing>
+          </mc:Choice>
+          <mc:Fallback>
+            <w:pict>
+              <v:oval w14:anchorId="39ED85B8" id="Oval 7" o:spid="_x0000_s1026" style="position:absolute;margin-left:66pt;margin-top:378.15pt;width:61.2pt;height:19.8pt;z-index:251662336;visibility:visible;mso-wrap-style:square;mso-wrap-distance-left:9pt;mso-wrap-distance-top:0;mso-wrap-distance-right:9pt;mso-wrap-distance-bottom:0;mso-position-horizontal:absolute;mso-position-horizontal-relative:text;mso-position-vertical:absolute;mso-position-vertical-relative:text;v-text-anchor:middle" o:gfxdata="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" filled="f" strokecolor="#773f04 [1604]" strokeweight="1pt">
+                <v:stroke joinstyle="miter"/>
+              </v:oval>
+            </w:pict>
+          </mc:Fallback>
+        </mc:AlternateContent>
+      </w:r>
+      <w:r>
+        <w:rPr>
+          <w:noProof/>
+          <w:lang w:val="en-CA" w:eastAsia="en-CA"/>
+        </w:rPr>
+        <mc:AlternateContent>
+          <mc:Choice Requires="wps">
+            <w:drawing>
+              <wp:anchor distT="0" distB="0" distL="114300" distR="114300" simplePos="0" relativeHeight="251660288" behindDoc="0" locked="0" layoutInCell="1" allowOverlap="1" wp14:anchorId="0F4590A8" wp14:editId="7ACB3B25">
+                <wp:simplePos x="0" y="0"/>
+                <wp:positionH relativeFrom="column">
+                  <wp:posOffset>1371600</wp:posOffset>
+                </wp:positionH>
+                <wp:positionV relativeFrom="paragraph">
+                  <wp:posOffset>3126105</wp:posOffset>
+                </wp:positionV>
+                <wp:extent cx="487680" cy="259080"/>
+                <wp:effectExtent l="0" t="0" r="26670" b="26670"/>
+                <wp:wrapNone/>
+                <wp:docPr id="5" name="Oval 5"/>
+                <wp:cNvGraphicFramePr/>
+                <a:graphic xmlns:a="http://schemas.openxmlformats.org/drawingml/2006/main">
+                  <a:graphicData uri="http://schemas.microsoft.com/office/word/2010/wordprocessingShape">
+                    <wps:wsp>
+                      <wps:cNvSpPr/>
+                      <wps:spPr>
+                        <a:xfrm>
+                          <a:off x="0" y="0"/>
+                          <a:ext cx="487680" cy="259080"/>
+                        </a:xfrm>
+                        <a:prstGeom prst="ellipse">
+                          <a:avLst/>
+                        </a:prstGeom>
+                        <a:noFill/>
+                      </wps:spPr>
+                      <wps:style>
+                        <a:lnRef idx="2">
+                          <a:schemeClr val="accent1">
+                            <a:shade val="50000"/>
+                          </a:schemeClr>
+                        </a:lnRef>
+                        <a:fillRef idx="1">
+                          <a:schemeClr val="accent1"/>
+                        </a:fillRef>
+                        <a:effectRef idx="0">
+                          <a:schemeClr val="accent1"/>
+                        </a:effectRef>
+                        <a:fontRef idx="minor">
+                          <a:schemeClr val="lt1"/>
+                        </a:fontRef>
+                      </wps:style>
+                      <wps:bodyPr rot="0" spcFirstLastPara="0" vertOverflow="overflow" horzOverflow="overflow" vert="horz" wrap="square" lIns="91440" tIns="45720" rIns="91440" bIns="45720" numCol="1" spcCol="0" rtlCol="0" fromWordArt="0" anchor="ctr" anchorCtr="0" forceAA="0" compatLnSpc="1">
+                        <a:prstTxWarp prst="textNoShape">
+                          <a:avLst/>
+                        </a:prstTxWarp>
+                        <a:noAutofit/>
+                      </wps:bodyPr>
+                    </wps:wsp>
+                  </a:graphicData>
+                </a:graphic>
+              </wp:anchor>
+            </w:drawing>
+          </mc:Choice>
+          <mc:Fallback>
+            <w:pict>
+              <v:oval w14:anchorId="17659ED5" id="Oval 5" o:spid="_x0000_s1026" style="position:absolute;margin-left:108pt;margin-top:246.15pt;width:38.4pt;height:20.4pt;z-index:251660288;visibility:visible;mso-wrap-style:square;mso-wrap-distance-left:9pt;mso-wrap-distance-top:0;mso-wrap-distance-right:9pt;mso-wrap-distance-bottom:0;mso-position-horizontal:absolute;mso-position-horizontal-relative:text;mso-position-vertical:absolute;mso-position-vertical-relative:text;v-text-anchor:middle" o:gfxdata="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" filled="f" strokecolor="#773f04 [1604]" strokeweight="1pt">
+                <v:stroke joinstyle="miter"/>
+              </v:oval>
+            </w:pict>
+          </mc:Fallback>
+        </mc:AlternateContent>
+      </w:r>
+      <w:r>
+        <w:rPr>
+          <w:noProof/>
+          <w:lang w:val="en-CA" w:eastAsia="en-CA"/>
+        </w:rPr>
+        <mc:AlternateContent>
+          <mc:Choice Requires="wps">
+            <w:drawing>
+              <wp:anchor distT="0" distB="0" distL="114300" distR="114300" simplePos="0" relativeHeight="251663360" behindDoc="0" locked="0" layoutInCell="1" allowOverlap="1" wp14:anchorId="61A8EA88" wp14:editId="283A596C">
+                <wp:simplePos x="0" y="0"/>
+                <wp:positionH relativeFrom="column">
+                  <wp:posOffset>3124200</wp:posOffset>
+                </wp:positionH>
+                <wp:positionV relativeFrom="paragraph">
+                  <wp:posOffset>3674745</wp:posOffset>
                 </wp:positionV>
                 <wp:extent cx="739140" cy="220980"/>
                 <wp:effectExtent l="0" t="0" r="22860" b="26670"/>
@@ -5031,7 +5447,7 @@
           </mc:Choice>
           <mc:Fallback>
             <w:pict>
-              <v:oval w14:anchorId="26C837B2" id="Oval 8" o:spid="_x0000_s1026" style="position:absolute;margin-left:259.8pt;margin-top:205.35pt;width:58.2pt;height:17.4pt;z-index:251663360;visibility:visible;mso-wrap-style:square;mso-wrap-distance-left:9pt;mso-wrap-distance-top:0;mso-wrap-distance-right:9pt;mso-wrap-distance-bottom:0;mso-position-horizontal:absolute;mso-position-horizontal-relative:text;mso-position-vertical:absolute;mso-position-vertical-relative:text;v-text-anchor:middle" o:gfxdata="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" filled="f" strokecolor="#773f04 [1604]" strokeweight="1pt">
+              <v:oval w14:anchorId="60262C2C" id="Oval 8" o:spid="_x0000_s1026" style="position:absolute;margin-left:246pt;margin-top:289.35pt;width:58.2pt;height:17.4pt;z-index:251663360;visibility:visible;mso-wrap-style:square;mso-wrap-distance-left:9pt;mso-wrap-distance-top:0;mso-wrap-distance-right:9pt;mso-wrap-distance-bottom:0;mso-position-horizontal:absolute;mso-position-horizontal-relative:text;mso-position-vertical:absolute;mso-position-vertical-relative:text;v-text-anchor:middle" o:gfxdata="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" filled="f" strokecolor="#773f04 [1604]" strokeweight="1pt">
                 <v:stroke joinstyle="miter"/>
               </v:oval>
             </w:pict>
@@ -5046,18 +5462,18 @@
         <mc:AlternateContent>
           <mc:Choice Requires="wps">
             <w:drawing>
-              <wp:anchor distT="0" distB="0" distL="114300" distR="114300" simplePos="0" relativeHeight="251662336" behindDoc="0" locked="0" layoutInCell="1" allowOverlap="1">
+              <wp:anchor distT="0" distB="0" distL="114300" distR="114300" simplePos="0" relativeHeight="251659264" behindDoc="0" locked="0" layoutInCell="1" allowOverlap="1" wp14:anchorId="61853AEE" wp14:editId="4F32AD3A">
                 <wp:simplePos x="0" y="0"/>
                 <wp:positionH relativeFrom="column">
-                  <wp:posOffset>1226820</wp:posOffset>
+                  <wp:posOffset>1356360</wp:posOffset>
                 </wp:positionH>
                 <wp:positionV relativeFrom="paragraph">
-                  <wp:posOffset>6600825</wp:posOffset>
+                  <wp:posOffset>1380490</wp:posOffset>
                 </wp:positionV>
-                <wp:extent cx="777240" cy="251460"/>
-                <wp:effectExtent l="0" t="0" r="22860" b="15240"/>
+                <wp:extent cx="464820" cy="228600"/>
+                <wp:effectExtent l="0" t="0" r="11430" b="19050"/>
                 <wp:wrapNone/>
-                <wp:docPr id="7" name="Oval 7"/>
+                <wp:docPr id="4" name="Oval 4"/>
                 <wp:cNvGraphicFramePr/>
                 <a:graphic xmlns:a="http://schemas.openxmlformats.org/drawingml/2006/main">
                   <a:graphicData uri="http://schemas.microsoft.com/office/word/2010/wordprocessingShape">
@@ -5066,7 +5482,7 @@
                       <wps:spPr>
                         <a:xfrm>
                           <a:off x="0" y="0"/>
-                          <a:ext cx="777240" cy="251460"/>
+                          <a:ext cx="464820" cy="228600"/>
                         </a:xfrm>
                         <a:prstGeom prst="ellipse">
                           <a:avLst/>
@@ -5098,228 +5514,18 @@
                     </wps:wsp>
                   </a:graphicData>
                 </a:graphic>
+                <wp14:sizeRelH relativeFrom="margin">
+                  <wp14:pctWidth>0</wp14:pctWidth>
+                </wp14:sizeRelH>
+                <wp14:sizeRelV relativeFrom="margin">
+                  <wp14:pctHeight>0</wp14:pctHeight>
+                </wp14:sizeRelV>
               </wp:anchor>
             </w:drawing>
           </mc:Choice>
           <mc:Fallback>
             <w:pict>
-              <v:oval w14:anchorId="3EB75C6C" id="Oval 7" o:spid="_x0000_s1026" style="position:absolute;margin-left:96.6pt;margin-top:519.75pt;width:61.2pt;height:19.8pt;z-index:251662336;visibility:visible;mso-wrap-style:square;mso-wrap-distance-left:9pt;mso-wrap-distance-top:0;mso-wrap-distance-right:9pt;mso-wrap-distance-bottom:0;mso-position-horizontal:absolute;mso-position-horizontal-relative:text;mso-position-vertical:absolute;mso-position-vertical-relative:text;v-text-anchor:middle" o:gfxdata="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" filled="f" strokecolor="#773f04 [1604]" strokeweight="1pt">
-                <v:stroke joinstyle="miter"/>
-              </v:oval>
-            </w:pict>
-          </mc:Fallback>
-        </mc:AlternateContent>
-      </w:r>
-      <w:r>
-        <w:rPr>
-          <w:noProof/>
-          <w:lang w:val="en-CA" w:eastAsia="en-CA"/>
-        </w:rPr>
-        <mc:AlternateContent>
-          <mc:Choice Requires="wps">
-            <w:drawing>
-              <wp:anchor distT="0" distB="0" distL="114300" distR="114300" simplePos="0" relativeHeight="251661312" behindDoc="0" locked="0" layoutInCell="1" allowOverlap="1">
-                <wp:simplePos x="0" y="0"/>
-                <wp:positionH relativeFrom="column">
-                  <wp:posOffset>4495800</wp:posOffset>
-                </wp:positionH>
-                <wp:positionV relativeFrom="paragraph">
-                  <wp:posOffset>5015865</wp:posOffset>
-                </wp:positionV>
-                <wp:extent cx="457200" cy="274320"/>
-                <wp:effectExtent l="0" t="0" r="19050" b="11430"/>
-                <wp:wrapNone/>
-                <wp:docPr id="6" name="Oval 6"/>
-                <wp:cNvGraphicFramePr/>
-                <a:graphic xmlns:a="http://schemas.openxmlformats.org/drawingml/2006/main">
-                  <a:graphicData uri="http://schemas.microsoft.com/office/word/2010/wordprocessingShape">
-                    <wps:wsp>
-                      <wps:cNvSpPr/>
-                      <wps:spPr>
-                        <a:xfrm>
-                          <a:off x="0" y="0"/>
-                          <a:ext cx="457200" cy="274320"/>
-                        </a:xfrm>
-                        <a:prstGeom prst="ellipse">
-                          <a:avLst/>
-                        </a:prstGeom>
-                        <a:noFill/>
-                      </wps:spPr>
-                      <wps:style>
-                        <a:lnRef idx="2">
-                          <a:schemeClr val="accent1">
-                            <a:shade val="50000"/>
-                          </a:schemeClr>
-                        </a:lnRef>
-                        <a:fillRef idx="1">
-                          <a:schemeClr val="accent1"/>
-                        </a:fillRef>
-                        <a:effectRef idx="0">
-                          <a:schemeClr val="accent1"/>
-                        </a:effectRef>
-                        <a:fontRef idx="minor">
-                          <a:schemeClr val="lt1"/>
-                        </a:fontRef>
-                      </wps:style>
-                      <wps:bodyPr rot="0" spcFirstLastPara="0" vertOverflow="overflow" horzOverflow="overflow" vert="horz" wrap="square" lIns="91440" tIns="45720" rIns="91440" bIns="45720" numCol="1" spcCol="0" rtlCol="0" fromWordArt="0" anchor="ctr" anchorCtr="0" forceAA="0" compatLnSpc="1">
-                        <a:prstTxWarp prst="textNoShape">
-                          <a:avLst/>
-                        </a:prstTxWarp>
-                        <a:noAutofit/>
-                      </wps:bodyPr>
-                    </wps:wsp>
-                  </a:graphicData>
-                </a:graphic>
-              </wp:anchor>
-            </w:drawing>
-          </mc:Choice>
-          <mc:Fallback>
-            <w:pict>
-              <v:oval w14:anchorId="76CD784E" id="Oval 6" o:spid="_x0000_s1026" style="position:absolute;margin-left:354pt;margin-top:394.95pt;width:36pt;height:21.6pt;z-index:251661312;visibility:visible;mso-wrap-style:square;mso-wrap-distance-left:9pt;mso-wrap-distance-top:0;mso-wrap-distance-right:9pt;mso-wrap-distance-bottom:0;mso-position-horizontal:absolute;mso-position-horizontal-relative:text;mso-position-vertical:absolute;mso-position-vertical-relative:text;v-text-anchor:middle" o:gfxdata="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" filled="f" strokecolor="#773f04 [1604]" strokeweight="1pt">
-                <v:stroke joinstyle="miter"/>
-              </v:oval>
-            </w:pict>
-          </mc:Fallback>
-        </mc:AlternateContent>
-      </w:r>
-      <w:r>
-        <w:rPr>
-          <w:noProof/>
-          <w:lang w:val="en-CA" w:eastAsia="en-CA"/>
-        </w:rPr>
-        <mc:AlternateContent>
-          <mc:Choice Requires="wps">
-            <w:drawing>
-              <wp:anchor distT="0" distB="0" distL="114300" distR="114300" simplePos="0" relativeHeight="251660288" behindDoc="0" locked="0" layoutInCell="1" allowOverlap="1">
-                <wp:simplePos x="0" y="0"/>
-                <wp:positionH relativeFrom="column">
-                  <wp:posOffset>1920240</wp:posOffset>
-                </wp:positionH>
-                <wp:positionV relativeFrom="paragraph">
-                  <wp:posOffset>4322445</wp:posOffset>
-                </wp:positionV>
-                <wp:extent cx="487680" cy="259080"/>
-                <wp:effectExtent l="0" t="0" r="26670" b="26670"/>
-                <wp:wrapNone/>
-                <wp:docPr id="5" name="Oval 5"/>
-                <wp:cNvGraphicFramePr/>
-                <a:graphic xmlns:a="http://schemas.openxmlformats.org/drawingml/2006/main">
-                  <a:graphicData uri="http://schemas.microsoft.com/office/word/2010/wordprocessingShape">
-                    <wps:wsp>
-                      <wps:cNvSpPr/>
-                      <wps:spPr>
-                        <a:xfrm>
-                          <a:off x="0" y="0"/>
-                          <a:ext cx="487680" cy="259080"/>
-                        </a:xfrm>
-                        <a:prstGeom prst="ellipse">
-                          <a:avLst/>
-                        </a:prstGeom>
-                        <a:noFill/>
-                      </wps:spPr>
-                      <wps:style>
-                        <a:lnRef idx="2">
-                          <a:schemeClr val="accent1">
-                            <a:shade val="50000"/>
-                          </a:schemeClr>
-                        </a:lnRef>
-                        <a:fillRef idx="1">
-                          <a:schemeClr val="accent1"/>
-                        </a:fillRef>
-                        <a:effectRef idx="0">
-                          <a:schemeClr val="accent1"/>
-                        </a:effectRef>
-                        <a:fontRef idx="minor">
-                          <a:schemeClr val="lt1"/>
-                        </a:fontRef>
-                      </wps:style>
-                      <wps:bodyPr rot="0" spcFirstLastPara="0" vertOverflow="overflow" horzOverflow="overflow" vert="horz" wrap="square" lIns="91440" tIns="45720" rIns="91440" bIns="45720" numCol="1" spcCol="0" rtlCol="0" fromWordArt="0" anchor="ctr" anchorCtr="0" forceAA="0" compatLnSpc="1">
-                        <a:prstTxWarp prst="textNoShape">
-                          <a:avLst/>
-                        </a:prstTxWarp>
-                        <a:noAutofit/>
-                      </wps:bodyPr>
-                    </wps:wsp>
-                  </a:graphicData>
-                </a:graphic>
-              </wp:anchor>
-            </w:drawing>
-          </mc:Choice>
-          <mc:Fallback>
-            <w:pict>
-              <v:oval w14:anchorId="16CB38BA" id="Oval 5" o:spid="_x0000_s1026" style="position:absolute;margin-left:151.2pt;margin-top:340.35pt;width:38.4pt;height:20.4pt;z-index:251660288;visibility:visible;mso-wrap-style:square;mso-wrap-distance-left:9pt;mso-wrap-distance-top:0;mso-wrap-distance-right:9pt;mso-wrap-distance-bottom:0;mso-position-horizontal:absolute;mso-position-horizontal-relative:text;mso-position-vertical:absolute;mso-position-vertical-relative:text;v-text-anchor:middle" o:gfxdata="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" filled="f" strokecolor="#773f04 [1604]" strokeweight="1pt">
-                <v:stroke joinstyle="miter"/>
-              </v:oval>
-            </w:pict>
-          </mc:Fallback>
-        </mc:AlternateContent>
-      </w:r>
-      <w:r>
-        <w:rPr>
-          <w:noProof/>
-          <w:lang w:val="en-CA" w:eastAsia="en-CA"/>
-        </w:rPr>
-        <mc:AlternateContent>
-          <mc:Choice Requires="wps">
-            <w:drawing>
-              <wp:anchor distT="0" distB="0" distL="114300" distR="114300" simplePos="0" relativeHeight="251659264" behindDoc="0" locked="0" layoutInCell="1" allowOverlap="1">
-                <wp:simplePos x="0" y="0"/>
-                <wp:positionH relativeFrom="column">
-                  <wp:posOffset>1844040</wp:posOffset>
-                </wp:positionH>
-                <wp:positionV relativeFrom="paragraph">
-                  <wp:posOffset>1876425</wp:posOffset>
-                </wp:positionV>
-                <wp:extent cx="601980" cy="312420"/>
-                <wp:effectExtent l="0" t="0" r="26670" b="11430"/>
-                <wp:wrapNone/>
-                <wp:docPr id="4" name="Oval 4"/>
-                <wp:cNvGraphicFramePr/>
-                <a:graphic xmlns:a="http://schemas.openxmlformats.org/drawingml/2006/main">
-                  <a:graphicData uri="http://schemas.microsoft.com/office/word/2010/wordprocessingShape">
-                    <wps:wsp>
-                      <wps:cNvSpPr/>
-                      <wps:spPr>
-                        <a:xfrm>
-                          <a:off x="0" y="0"/>
-                          <a:ext cx="601980" cy="312420"/>
-                        </a:xfrm>
-                        <a:prstGeom prst="ellipse">
-                          <a:avLst/>
-                        </a:prstGeom>
-                        <a:noFill/>
-                      </wps:spPr>
-                      <wps:style>
-                        <a:lnRef idx="2">
-                          <a:schemeClr val="accent1">
-                            <a:shade val="50000"/>
-                          </a:schemeClr>
-                        </a:lnRef>
-                        <a:fillRef idx="1">
-                          <a:schemeClr val="accent1"/>
-                        </a:fillRef>
-                        <a:effectRef idx="0">
-                          <a:schemeClr val="accent1"/>
-                        </a:effectRef>
-                        <a:fontRef idx="minor">
-                          <a:schemeClr val="lt1"/>
-                        </a:fontRef>
-                      </wps:style>
-                      <wps:bodyPr rot="0" spcFirstLastPara="0" vertOverflow="overflow" horzOverflow="overflow" vert="horz" wrap="square" lIns="91440" tIns="45720" rIns="91440" bIns="45720" numCol="1" spcCol="0" rtlCol="0" fromWordArt="0" anchor="ctr" anchorCtr="0" forceAA="0" compatLnSpc="1">
-                        <a:prstTxWarp prst="textNoShape">
-                          <a:avLst/>
-                        </a:prstTxWarp>
-                        <a:noAutofit/>
-                      </wps:bodyPr>
-                    </wps:wsp>
-                  </a:graphicData>
-                </a:graphic>
-              </wp:anchor>
-            </w:drawing>
-          </mc:Choice>
-          <mc:Fallback>
-            <w:pict>
-              <v:oval w14:anchorId="4F264AB2" id="Oval 4" o:spid="_x0000_s1026" style="position:absolute;margin-left:145.2pt;margin-top:147.75pt;width:47.4pt;height:24.6pt;z-index:251659264;visibility:visible;mso-wrap-style:square;mso-wrap-distance-left:9pt;mso-wrap-distance-top:0;mso-wrap-distance-right:9pt;mso-wrap-distance-bottom:0;mso-position-horizontal:absolute;mso-position-horizontal-relative:text;mso-position-vertical:absolute;mso-position-vertical-relative:text;v-text-anchor:middle" o:gfxdata="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" filled="f" strokecolor="#773f04 [1604]" strokeweight="1pt">
+              <v:oval w14:anchorId="6457FF00" id="Oval 4" o:spid="_x0000_s1026" style="position:absolute;margin-left:106.8pt;margin-top:108.7pt;width:36.6pt;height:18pt;z-index:251659264;visibility:visible;mso-wrap-style:square;mso-width-percent:0;mso-height-percent:0;mso-wrap-distance-left:9pt;mso-wrap-distance-top:0;mso-wrap-distance-right:9pt;mso-wrap-distance-bottom:0;mso-position-horizontal:absolute;mso-position-horizontal-relative:text;mso-position-vertical:absolute;mso-position-vertical-relative:text;mso-width-percent:0;mso-height-percent:0;mso-width-relative:margin;mso-height-relative:margin;v-text-anchor:middle" o:gfxdata="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" filled="f" strokecolor="#773f04 [1604]" strokeweight="1pt">
                 <v:stroke joinstyle="miter"/>
               </v:oval>
             </w:pict>
@@ -5333,8 +5539,8 @@
         </w:rPr>
         <w:drawing>
           <wp:inline distT="0" distB="0" distL="0" distR="0" wp14:anchorId="3434D795" wp14:editId="68F92E0C">
-            <wp:extent cx="5943600" cy="7275195"/>
-            <wp:effectExtent l="0" t="0" r="0" b="1905"/>
+            <wp:extent cx="4351481" cy="5326380"/>
+            <wp:effectExtent l="0" t="0" r="0" b="7620"/>
             <wp:docPr id="2" name="Picture 2"/>
             <wp:cNvGraphicFramePr>
               <a:graphicFrameLocks xmlns:a="http://schemas.openxmlformats.org/drawingml/2006/main" noChangeAspect="1"/>
@@ -5355,7 +5561,7 @@
                   <pic:spPr>
                     <a:xfrm>
                       <a:off x="0" y="0"/>
-                      <a:ext cx="5943600" cy="7275195"/>
+                      <a:ext cx="4354801" cy="5330444"/>
                     </a:xfrm>
                     <a:prstGeom prst="rect">
                       <a:avLst/>
@@ -5373,12 +5579,12 @@
         <w:pStyle w:val="Heading2"/>
         <w:ind w:left="567"/>
       </w:pPr>
-      <w:bookmarkStart w:id="29" w:name="_Toc452897145"/>
+      <w:bookmarkStart w:id="30" w:name="_Toc452924315"/>
       <w:r>
         <w:lastRenderedPageBreak/>
         <w:t>Sample run single threaded</w:t>
       </w:r>
-      <w:bookmarkEnd w:id="29"/>
+      <w:bookmarkEnd w:id="30"/>
     </w:p>
     <w:p>
       <w:r>
@@ -5449,7 +5655,7 @@
           </mc:Choice>
           <mc:Fallback>
             <w:pict>
-              <v:oval w14:anchorId="1C042DEA" id="Oval 12" o:spid="_x0000_s1026" style="position:absolute;margin-left:115.8pt;margin-top:342.15pt;width:40.2pt;height:15.6pt;z-index:251666432;visibility:visible;mso-wrap-style:square;mso-height-percent:0;mso-wrap-distance-left:9pt;mso-wrap-distance-top:0;mso-wrap-distance-right:9pt;mso-wrap-distance-bottom:0;mso-position-horizontal:absolute;mso-position-horizontal-relative:text;mso-position-vertical:absolute;mso-position-vertical-relative:text;mso-height-percent:0;mso-height-relative:margin;v-text-anchor:middle" o:gfxdata="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" filled="f" strokecolor="#773f04 [1604]" strokeweight="1pt">
+              <v:oval w14:anchorId="2FEC89F9" id="Oval 12" o:spid="_x0000_s1026" style="position:absolute;margin-left:115.8pt;margin-top:342.15pt;width:40.2pt;height:15.6pt;z-index:251666432;visibility:visible;mso-wrap-style:square;mso-height-percent:0;mso-wrap-distance-left:9pt;mso-wrap-distance-top:0;mso-wrap-distance-right:9pt;mso-wrap-distance-bottom:0;mso-position-horizontal:absolute;mso-position-horizontal-relative:text;mso-position-vertical:absolute;mso-position-vertical-relative:text;mso-height-percent:0;mso-height-relative:margin;v-text-anchor:middle" o:gfxdata="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" filled="f" strokecolor="#773f04 [1604]" strokeweight="1pt">
                 <v:stroke joinstyle="miter"/>
               </v:oval>
             </w:pict>
@@ -5521,7 +5727,7 @@
           </mc:Choice>
           <mc:Fallback>
             <w:pict>
-              <v:oval w14:anchorId="5D59F4DC" id="Oval 11" o:spid="_x0000_s1026" style="position:absolute;margin-left:112.8pt;margin-top:148.95pt;width:40.8pt;height:20.4pt;z-index:251665408;visibility:visible;mso-wrap-style:square;mso-wrap-distance-left:9pt;mso-wrap-distance-top:0;mso-wrap-distance-right:9pt;mso-wrap-distance-bottom:0;mso-position-horizontal:absolute;mso-position-horizontal-relative:text;mso-position-vertical:absolute;mso-position-vertical-relative:text;v-text-anchor:middle" o:gfxdata="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" filled="f" strokecolor="#773f04 [1604]" strokeweight="1pt">
+              <v:oval w14:anchorId="7D5C2A2E" id="Oval 11" o:spid="_x0000_s1026" style="position:absolute;margin-left:112.8pt;margin-top:148.95pt;width:40.8pt;height:20.4pt;z-index:251665408;visibility:visible;mso-wrap-style:square;mso-wrap-distance-left:9pt;mso-wrap-distance-top:0;mso-wrap-distance-right:9pt;mso-wrap-distance-bottom:0;mso-position-horizontal:absolute;mso-position-horizontal-relative:text;mso-position-vertical:absolute;mso-position-vertical-relative:text;v-text-anchor:middle" o:gfxdata="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" filled="f" strokecolor="#773f04 [1604]" strokeweight="1pt">
                 <v:stroke joinstyle="miter"/>
               </v:oval>
             </w:pict>
@@ -5575,14 +5781,14 @@
       <w:pPr>
         <w:pStyle w:val="Heading1"/>
       </w:pPr>
-      <w:bookmarkStart w:id="30" w:name="_Ref452828931"/>
-      <w:bookmarkStart w:id="31" w:name="_Toc452897146"/>
+      <w:bookmarkStart w:id="31" w:name="_Ref452828931"/>
+      <w:bookmarkStart w:id="32" w:name="_Toc452924316"/>
       <w:r>
         <w:lastRenderedPageBreak/>
         <w:t>Limitations</w:t>
       </w:r>
-      <w:bookmarkEnd w:id="30"/>
       <w:bookmarkEnd w:id="31"/>
+      <w:bookmarkEnd w:id="32"/>
     </w:p>
     <w:p>
       <w:r>
@@ -5594,11 +5800,11 @@
         <w:pStyle w:val="Heading2"/>
         <w:ind w:left="567"/>
       </w:pPr>
-      <w:bookmarkStart w:id="32" w:name="_Toc452897147"/>
+      <w:bookmarkStart w:id="33" w:name="_Toc452924317"/>
       <w:r>
         <w:t>Spaces in company names</w:t>
       </w:r>
-      <w:bookmarkEnd w:id="32"/>
+      <w:bookmarkEnd w:id="33"/>
     </w:p>
     <w:p>
       <w:r>
@@ -5614,7 +5820,17 @@
         <w:t>identify</w:t>
       </w:r>
       <w:r>
-        <w:t xml:space="preserve"> them and replace them with %20 which is the required format for http requests. However, for unknown reasons, the Twitter API returns an error when %20 is passed in the url. </w:t>
+        <w:t xml:space="preserve"> them and replace them with %20 which is the required format for http requests. However, for unknown reasons, the Twitter API returns an error when %20 is passed in the </w:t>
+      </w:r>
+      <w:proofErr w:type="spellStart"/>
+      <w:proofErr w:type="gramStart"/>
+      <w:r>
+        <w:t>url</w:t>
+      </w:r>
+      <w:proofErr w:type="spellEnd"/>
+      <w:proofErr w:type="gramEnd"/>
+      <w:r>
+        <w:t xml:space="preserve">. </w:t>
       </w:r>
     </w:p>
     <w:p>
@@ -5622,15 +5838,23 @@
         <w:pStyle w:val="Heading2"/>
         <w:ind w:left="567"/>
       </w:pPr>
-      <w:bookmarkStart w:id="33" w:name="_Toc452897148"/>
+      <w:bookmarkStart w:id="34" w:name="_Toc452924318"/>
       <w:r>
         <w:t>100 Tweets Max</w:t>
       </w:r>
-      <w:bookmarkEnd w:id="33"/>
-    </w:p>
-    <w:p>
-      <w:r>
-        <w:t>It seems that TwitCurl and the Twitter API can return a maximum of 100 tweets per query. While this does not seem to be documented, it is the case. Furthermore, sometimes, the query can return less than the asked number of tweets.</w:t>
+      <w:bookmarkEnd w:id="34"/>
+    </w:p>
+    <w:p>
+      <w:r>
+        <w:t xml:space="preserve">It seems that </w:t>
+      </w:r>
+      <w:proofErr w:type="spellStart"/>
+      <w:r>
+        <w:t>TwitCurl</w:t>
+      </w:r>
+      <w:proofErr w:type="spellEnd"/>
+      <w:r>
+        <w:t xml:space="preserve"> and the Twitter API can return a maximum of 100 tweets per query. While this does not seem to be documented, it is the case. Furthermore, sometimes, the query can return less than the asked number of tweets.</w:t>
       </w:r>
     </w:p>
     <w:p>
@@ -5638,11 +5862,11 @@
         <w:pStyle w:val="Heading2"/>
         <w:ind w:left="567"/>
       </w:pPr>
-      <w:bookmarkStart w:id="34" w:name="_Toc452897149"/>
+      <w:bookmarkStart w:id="35" w:name="_Toc452924319"/>
       <w:r>
         <w:t>Sentiment Change</w:t>
       </w:r>
-      <w:bookmarkEnd w:id="34"/>
+      <w:bookmarkEnd w:id="35"/>
     </w:p>
     <w:p>
       <w:r>
@@ -5666,18 +5890,16 @@
         <w:pStyle w:val="Heading2"/>
         <w:ind w:left="567"/>
       </w:pPr>
-      <w:bookmarkStart w:id="35" w:name="_Ref452895936"/>
-      <w:bookmarkStart w:id="36" w:name="_Toc452897150"/>
+      <w:bookmarkStart w:id="36" w:name="_Ref452895936"/>
+      <w:bookmarkStart w:id="37" w:name="_Toc452924320"/>
       <w:r>
         <w:t>Sentiment A</w:t>
       </w:r>
-      <w:bookmarkStart w:id="37" w:name="_GoBack"/>
+      <w:r>
+        <w:t>nalysis</w:t>
+      </w:r>
+      <w:bookmarkEnd w:id="36"/>
       <w:bookmarkEnd w:id="37"/>
-      <w:r>
-        <w:t>nalysis</w:t>
-      </w:r>
-      <w:bookmarkEnd w:id="35"/>
-      <w:bookmarkEnd w:id="36"/>
     </w:p>
     <w:p>
       <w:r>
@@ -5705,7 +5927,7 @@
         <w:pStyle w:val="Heading2"/>
         <w:ind w:left="567"/>
       </w:pPr>
-      <w:bookmarkStart w:id="38" w:name="_Toc452897151"/>
+      <w:bookmarkStart w:id="38" w:name="_Toc452924321"/>
       <w:r>
         <w:t>Repeated Tweets</w:t>
       </w:r>
@@ -5727,7 +5949,7 @@
       <w:pPr>
         <w:pStyle w:val="Heading1"/>
       </w:pPr>
-      <w:bookmarkStart w:id="39" w:name="_Toc452897152"/>
+      <w:bookmarkStart w:id="39" w:name="_Toc452924322"/>
       <w:r>
         <w:t>Future improvements</w:t>
       </w:r>
@@ -5743,7 +5965,7 @@
         <w:pStyle w:val="Heading2"/>
         <w:ind w:left="567"/>
       </w:pPr>
-      <w:bookmarkStart w:id="40" w:name="_Toc452897153"/>
+      <w:bookmarkStart w:id="40" w:name="_Toc452924323"/>
       <w:r>
         <w:t>Static + dynamic dictionary.</w:t>
       </w:r>
@@ -5759,7 +5981,7 @@
         <w:pStyle w:val="Heading2"/>
         <w:ind w:left="567"/>
       </w:pPr>
-      <w:bookmarkStart w:id="41" w:name="_Toc452897154"/>
+      <w:bookmarkStart w:id="41" w:name="_Toc452924324"/>
       <w:r>
         <w:lastRenderedPageBreak/>
         <w:t>Weighted words</w:t>
@@ -5781,7 +6003,7 @@
         <w:pStyle w:val="Heading2"/>
         <w:ind w:left="567"/>
       </w:pPr>
-      <w:bookmarkStart w:id="42" w:name="_Toc452897155"/>
+      <w:bookmarkStart w:id="42" w:name="_Toc452924325"/>
       <w:r>
         <w:t>Expressions</w:t>
       </w:r>
@@ -5795,7 +6017,15 @@
         <w:t>s</w:t>
       </w:r>
       <w:r>
-        <w:t xml:space="preserve"> we could differentiate between something that is “Good” vs something that is “Very good”.</w:t>
+        <w:t xml:space="preserve"> we could differentiate between something that is “Good” </w:t>
+      </w:r>
+      <w:proofErr w:type="spellStart"/>
+      <w:r>
+        <w:t>vs</w:t>
+      </w:r>
+      <w:proofErr w:type="spellEnd"/>
+      <w:r>
+        <w:t xml:space="preserve"> something that is “Very good”.</w:t>
       </w:r>
     </w:p>
     <w:p>
@@ -5803,7 +6033,7 @@
         <w:pStyle w:val="Heading2"/>
         <w:ind w:left="567"/>
       </w:pPr>
-      <w:bookmarkStart w:id="43" w:name="_Toc452897156"/>
+      <w:bookmarkStart w:id="43" w:name="_Toc452924326"/>
       <w:r>
         <w:t>Add more companies related words to dictionaries</w:t>
       </w:r>
@@ -5831,7 +6061,7 @@
         <w:pStyle w:val="Heading2"/>
         <w:ind w:left="567"/>
       </w:pPr>
-      <w:bookmarkStart w:id="44" w:name="_Toc452897157"/>
+      <w:bookmarkStart w:id="44" w:name="_Toc452924327"/>
       <w:r>
         <w:t>Further preprocessing of tweets</w:t>
       </w:r>
@@ -5847,7 +6077,7 @@
         <w:pStyle w:val="Heading2"/>
         <w:ind w:left="567"/>
       </w:pPr>
-      <w:bookmarkStart w:id="45" w:name="_Toc452897158"/>
+      <w:bookmarkStart w:id="45" w:name="_Toc452924328"/>
       <w:r>
         <w:t>Hold more results in memory and show a trend</w:t>
       </w:r>
@@ -5863,7 +6093,7 @@
         <w:pStyle w:val="Heading2"/>
         <w:ind w:left="567"/>
       </w:pPr>
-      <w:bookmarkStart w:id="46" w:name="_Toc452897159"/>
+      <w:bookmarkStart w:id="46" w:name="_Toc452924329"/>
       <w:r>
         <w:t>Remove repeated tweets</w:t>
       </w:r>
@@ -5879,7 +6109,7 @@
         <w:pStyle w:val="Heading2"/>
         <w:ind w:left="567"/>
       </w:pPr>
-      <w:bookmarkStart w:id="47" w:name="_Toc452897160"/>
+      <w:bookmarkStart w:id="47" w:name="_Toc452924330"/>
       <w:r>
         <w:t>Adding more customization for tweets searched</w:t>
       </w:r>
@@ -5887,7 +6117,15 @@
     </w:p>
     <w:p>
       <w:r>
-        <w:t>Right now the tweets we search are limited to English language only and they are a mixed of recent and old popular tweets. Further improvements could make other flags available through the TwitCurl library. Flags of importance could be the location of the tweets or the period of time when they were sent.</w:t>
+        <w:t xml:space="preserve">Right now the tweets we search are limited to English language only and they are a mixed of recent and old popular tweets. Further improvements could make other flags available through the </w:t>
+      </w:r>
+      <w:proofErr w:type="spellStart"/>
+      <w:r>
+        <w:t>TwitCurl</w:t>
+      </w:r>
+      <w:proofErr w:type="spellEnd"/>
+      <w:r>
+        <w:t xml:space="preserve"> library. Flags of importance could be the location of the tweets or the period of time when they were sent.</w:t>
       </w:r>
     </w:p>
     <w:p>
@@ -5895,7 +6133,7 @@
         <w:pStyle w:val="Heading2"/>
         <w:ind w:left="567"/>
       </w:pPr>
-      <w:bookmarkStart w:id="48" w:name="_Toc452897161"/>
+      <w:bookmarkStart w:id="48" w:name="_Toc452924331"/>
       <w:r>
         <w:t>Make certain options available via parameters</w:t>
       </w:r>
@@ -7654,7 +7892,7 @@
 </file>
 
 <file path=customXml/itemProps2.xml><?xml version="1.0" encoding="utf-8"?>
-<ds:datastoreItem xmlns:ds="http://schemas.openxmlformats.org/officeDocument/2006/customXml" ds:itemID="{09CA5FFC-F91B-48B2-BDBA-91864E716E32}">
+<ds:datastoreItem xmlns:ds="http://schemas.openxmlformats.org/officeDocument/2006/customXml" ds:itemID="{453FEFB2-3DBE-4A83-9EC6-453D839330DF}">
   <ds:schemaRefs>
     <ds:schemaRef ds:uri="http://schemas.openxmlformats.org/officeDocument/2006/bibliography"/>
   </ds:schemaRefs>

</xml_diff>